<commit_message>
:white_check_mark: Adding unit test to Backend
</commit_message>
<xml_diff>
--- a/Documentation/Documentation.docx
+++ b/Documentation/Documentation.docx
@@ -1258,14 +1258,27 @@
       <w:r>
         <w:t xml:space="preserve">Ilustración </w:t>
       </w:r>
-      <w:fldSimple w:instr=" SEQ Ilustración \* ARABIC ">
-        <w:r>
-          <w:rPr>
-            <w:noProof/>
-          </w:rPr>
-          <w:t>1</w:t>
-        </w:r>
-      </w:fldSimple>
+      <w:r>
+        <w:fldChar w:fldCharType="begin"/>
+      </w:r>
+      <w:r>
+        <w:instrText xml:space="preserve"> SEQ Ilustración \* ARABIC </w:instrText>
+      </w:r>
+      <w:r>
+        <w:fldChar w:fldCharType="separate"/>
+      </w:r>
+      <w:r>
+        <w:rPr>
+          <w:noProof/>
+        </w:rPr>
+        <w:t>1</w:t>
+      </w:r>
+      <w:r>
+        <w:rPr>
+          <w:noProof/>
+        </w:rPr>
+        <w:fldChar w:fldCharType="end"/>
+      </w:r>
       <w:r>
         <w:t>. Diagrama de Casos de Uso.</w:t>
       </w:r>
@@ -1376,14 +1389,27 @@
       <w:r>
         <w:t xml:space="preserve">Ilustración </w:t>
       </w:r>
-      <w:fldSimple w:instr=" SEQ Ilustración \* ARABIC ">
-        <w:r>
-          <w:rPr>
-            <w:noProof/>
-          </w:rPr>
-          <w:t>2</w:t>
-        </w:r>
-      </w:fldSimple>
+      <w:r>
+        <w:fldChar w:fldCharType="begin"/>
+      </w:r>
+      <w:r>
+        <w:instrText xml:space="preserve"> SEQ Ilustración \* ARABIC </w:instrText>
+      </w:r>
+      <w:r>
+        <w:fldChar w:fldCharType="separate"/>
+      </w:r>
+      <w:r>
+        <w:rPr>
+          <w:noProof/>
+        </w:rPr>
+        <w:t>2</w:t>
+      </w:r>
+      <w:r>
+        <w:rPr>
+          <w:noProof/>
+        </w:rPr>
+        <w:fldChar w:fldCharType="end"/>
+      </w:r>
       <w:r>
         <w:t>. Diagrama de Secuencia (Flujo principal)</w:t>
       </w:r>
@@ -1462,14 +1488,27 @@
       <w:r>
         <w:t xml:space="preserve">Ilustración </w:t>
       </w:r>
-      <w:fldSimple w:instr=" SEQ Ilustración \* ARABIC ">
-        <w:r>
-          <w:rPr>
-            <w:noProof/>
-          </w:rPr>
-          <w:t>3</w:t>
-        </w:r>
-      </w:fldSimple>
+      <w:r>
+        <w:fldChar w:fldCharType="begin"/>
+      </w:r>
+      <w:r>
+        <w:instrText xml:space="preserve"> SEQ Ilustración \* ARABIC </w:instrText>
+      </w:r>
+      <w:r>
+        <w:fldChar w:fldCharType="separate"/>
+      </w:r>
+      <w:r>
+        <w:rPr>
+          <w:noProof/>
+        </w:rPr>
+        <w:t>3</w:t>
+      </w:r>
+      <w:r>
+        <w:rPr>
+          <w:noProof/>
+        </w:rPr>
+        <w:fldChar w:fldCharType="end"/>
+      </w:r>
       <w:r>
         <w:t>. Diagrama de Componentes</w:t>
       </w:r>
@@ -1697,6 +1736,69 @@
     </w:p>
     <w:p>
       <w:pPr>
+        <w:pStyle w:val="ListParagraph"/>
+        <w:numPr>
+          <w:ilvl w:val="0"/>
+          <w:numId w:val="4"/>
+        </w:numPr>
+        <w:spacing w:line="276" w:lineRule="auto"/>
+        <w:jc w:val="both"/>
+        <w:rPr>
+          <w:rFonts w:ascii="Roboto" w:hAnsi="Roboto" w:cs="Arial"/>
+          <w:sz w:val="24"/>
+          <w:szCs w:val="24"/>
+          <w:lang w:val="es-CO"/>
+        </w:rPr>
+      </w:pPr>
+      <w:proofErr w:type="spellStart"/>
+      <w:r>
+        <w:rPr>
+          <w:rFonts w:ascii="Roboto" w:hAnsi="Roboto" w:cs="Arial"/>
+          <w:sz w:val="24"/>
+          <w:szCs w:val="24"/>
+          <w:lang w:val="es-CO"/>
+        </w:rPr>
+        <w:t>Jest</w:t>
+      </w:r>
+      <w:proofErr w:type="spellEnd"/>
+      <w:r>
+        <w:rPr>
+          <w:rFonts w:ascii="Roboto" w:hAnsi="Roboto" w:cs="Arial"/>
+          <w:sz w:val="24"/>
+          <w:szCs w:val="24"/>
+          <w:lang w:val="es-CO"/>
+        </w:rPr>
+        <w:t>: 26.0.23</w:t>
+      </w:r>
+    </w:p>
+    <w:p>
+      <w:pPr>
+        <w:pStyle w:val="ListParagraph"/>
+        <w:numPr>
+          <w:ilvl w:val="0"/>
+          <w:numId w:val="4"/>
+        </w:numPr>
+        <w:spacing w:line="276" w:lineRule="auto"/>
+        <w:jc w:val="both"/>
+        <w:rPr>
+          <w:rFonts w:ascii="Roboto" w:hAnsi="Roboto" w:cs="Arial"/>
+          <w:sz w:val="24"/>
+          <w:szCs w:val="24"/>
+          <w:lang w:val="es-CO"/>
+        </w:rPr>
+      </w:pPr>
+      <w:r>
+        <w:rPr>
+          <w:rFonts w:ascii="Roboto" w:hAnsi="Roboto" w:cs="Arial"/>
+          <w:sz w:val="24"/>
+          <w:szCs w:val="24"/>
+          <w:lang w:val="es-CO"/>
+        </w:rPr>
+        <w:t>Mocha: 8.2.2</w:t>
+      </w:r>
+    </w:p>
+    <w:p>
+      <w:pPr>
         <w:spacing w:line="276" w:lineRule="auto"/>
         <w:ind w:left="142"/>
         <w:jc w:val="both"/>
@@ -1756,9 +1858,9 @@
           <w:noProof/>
         </w:rPr>
         <w:drawing>
-          <wp:inline distT="0" distB="0" distL="0" distR="0" wp14:anchorId="10554278" wp14:editId="19423F9A">
-            <wp:extent cx="1670951" cy="3204376"/>
-            <wp:effectExtent l="0" t="0" r="5715" b="0"/>
+          <wp:inline distT="0" distB="0" distL="0" distR="0" wp14:anchorId="10554278" wp14:editId="556E28A2">
+            <wp:extent cx="1411833" cy="2707467"/>
+            <wp:effectExtent l="0" t="0" r="0" b="0"/>
             <wp:docPr id="2" name="Picture 2"/>
             <wp:cNvGraphicFramePr>
               <a:graphicFrameLocks xmlns:a="http://schemas.openxmlformats.org/drawingml/2006/main" noChangeAspect="1"/>
@@ -1779,7 +1881,7 @@
                   <pic:spPr>
                     <a:xfrm>
                       <a:off x="0" y="0"/>
-                      <a:ext cx="1673532" cy="3209326"/>
+                      <a:ext cx="1427512" cy="2737534"/>
                     </a:xfrm>
                     <a:prstGeom prst="rect">
                       <a:avLst/>
@@ -1806,14 +1908,27 @@
       <w:r>
         <w:t xml:space="preserve">Ilustración </w:t>
       </w:r>
-      <w:fldSimple w:instr=" SEQ Ilustración \* ARABIC ">
-        <w:r>
-          <w:rPr>
-            <w:noProof/>
-          </w:rPr>
-          <w:t>4</w:t>
-        </w:r>
-      </w:fldSimple>
+      <w:r>
+        <w:fldChar w:fldCharType="begin"/>
+      </w:r>
+      <w:r>
+        <w:instrText xml:space="preserve"> SEQ Ilustración \* ARABIC </w:instrText>
+      </w:r>
+      <w:r>
+        <w:fldChar w:fldCharType="separate"/>
+      </w:r>
+      <w:r>
+        <w:rPr>
+          <w:noProof/>
+        </w:rPr>
+        <w:t>4</w:t>
+      </w:r>
+      <w:r>
+        <w:rPr>
+          <w:noProof/>
+        </w:rPr>
+        <w:fldChar w:fldCharType="end"/>
+      </w:r>
       <w:r>
         <w:t>. Estructura de aplicación Backend</w:t>
       </w:r>
@@ -1913,8 +2028,21 @@
           <w:szCs w:val="24"/>
           <w:lang w:val="es-CO"/>
         </w:rPr>
-        <w:t xml:space="preserve"> La carpeta Middlewares </w:t>
-      </w:r>
+        <w:t xml:space="preserve"> </w:t>
+      </w:r>
+    </w:p>
+    <w:p>
+      <w:pPr>
+        <w:spacing w:line="276" w:lineRule="auto"/>
+        <w:ind w:left="142"/>
+        <w:jc w:val="both"/>
+        <w:rPr>
+          <w:rFonts w:ascii="Roboto" w:hAnsi="Roboto" w:cs="Arial"/>
+          <w:sz w:val="24"/>
+          <w:szCs w:val="24"/>
+          <w:lang w:val="es-CO"/>
+        </w:rPr>
+      </w:pPr>
       <w:r>
         <w:rPr>
           <w:rFonts w:ascii="Roboto" w:hAnsi="Roboto" w:cs="Arial"/>
@@ -1923,7 +2051,7 @@
           <w:lang w:val="es-CO"/>
         </w:rPr>
         <w:lastRenderedPageBreak/>
-        <w:t xml:space="preserve">contiene la información correspondiente a los interceptores de la aplicación, no se agregó ninguno nuevo. En </w:t>
+        <w:t xml:space="preserve">La carpeta Middlewares contiene la información correspondiente a los interceptores de la aplicación, no se agregó ninguno nuevo. En </w:t>
       </w:r>
       <w:proofErr w:type="spellStart"/>
       <w:r>
@@ -2852,6 +2980,25 @@
     </w:p>
     <w:p>
       <w:pPr>
+        <w:rPr>
+          <w:rFonts w:ascii="Roboto" w:hAnsi="Roboto" w:cs="Arial"/>
+          <w:sz w:val="24"/>
+          <w:szCs w:val="24"/>
+          <w:lang w:val="es-CO"/>
+        </w:rPr>
+      </w:pPr>
+      <w:r>
+        <w:rPr>
+          <w:rFonts w:ascii="Roboto" w:hAnsi="Roboto" w:cs="Arial"/>
+          <w:sz w:val="24"/>
+          <w:szCs w:val="24"/>
+          <w:lang w:val="es-CO"/>
+        </w:rPr>
+        <w:br w:type="page"/>
+      </w:r>
+    </w:p>
+    <w:p>
+      <w:pPr>
         <w:spacing w:line="276" w:lineRule="auto"/>
         <w:ind w:left="142"/>
         <w:jc w:val="both"/>
@@ -2862,34 +3009,66 @@
           <w:lang w:val="es-CO"/>
         </w:rPr>
       </w:pPr>
-    </w:p>
-    <w:p>
-      <w:pPr>
-        <w:spacing w:line="276" w:lineRule="auto"/>
-        <w:ind w:left="142"/>
-        <w:jc w:val="both"/>
-        <w:rPr>
-          <w:rFonts w:ascii="Roboto" w:hAnsi="Roboto"/>
+      <w:r>
+        <w:rPr>
+          <w:rFonts w:ascii="Roboto" w:hAnsi="Roboto" w:cs="Arial"/>
           <w:b/>
           <w:bCs/>
-          <w:color w:val="2F5496" w:themeColor="accent1" w:themeShade="BF"/>
-          <w:sz w:val="28"/>
-          <w:szCs w:val="28"/>
-          <w:lang w:val="es-CO"/>
-        </w:rPr>
-      </w:pPr>
-      <w:r>
-        <w:rPr>
-          <w:rFonts w:ascii="Roboto" w:hAnsi="Roboto"/>
+          <w:sz w:val="24"/>
+          <w:szCs w:val="24"/>
+          <w:lang w:val="es-CO"/>
+        </w:rPr>
+        <w:lastRenderedPageBreak/>
+        <w:t>Pruebas unitarias:</w:t>
+      </w:r>
+      <w:r>
+        <w:rPr>
+          <w:rFonts w:ascii="Roboto" w:hAnsi="Roboto" w:cs="Arial"/>
           <w:b/>
           <w:bCs/>
-          <w:color w:val="2F5496" w:themeColor="accent1" w:themeShade="BF"/>
-          <w:sz w:val="28"/>
-          <w:szCs w:val="28"/>
-          <w:lang w:val="es-CO"/>
-        </w:rPr>
-        <w:lastRenderedPageBreak/>
-        <w:t>FRONTEND</w:t>
+          <w:sz w:val="24"/>
+          <w:szCs w:val="24"/>
+          <w:lang w:val="es-CO"/>
+        </w:rPr>
+        <w:t xml:space="preserve"> </w:t>
+      </w:r>
+      <w:r>
+        <w:rPr>
+          <w:rFonts w:ascii="Roboto" w:hAnsi="Roboto" w:cs="Arial"/>
+          <w:sz w:val="24"/>
+          <w:szCs w:val="24"/>
+          <w:lang w:val="es-CO"/>
+        </w:rPr>
+        <w:t xml:space="preserve">Se realizaron pruebas unitarias </w:t>
+      </w:r>
+      <w:r>
+        <w:rPr>
+          <w:rFonts w:ascii="Roboto" w:hAnsi="Roboto" w:cs="Arial"/>
+          <w:sz w:val="24"/>
+          <w:szCs w:val="24"/>
+          <w:lang w:val="es-CO"/>
+        </w:rPr>
+        <w:t xml:space="preserve">para cubrir la principal funcionalidad del API que es el mapeo de información. Se obtuvo un </w:t>
+      </w:r>
+      <w:proofErr w:type="spellStart"/>
+      <w:r>
+        <w:rPr>
+          <w:rFonts w:ascii="Roboto" w:hAnsi="Roboto" w:cs="Arial"/>
+          <w:sz w:val="24"/>
+          <w:szCs w:val="24"/>
+          <w:lang w:val="es-CO"/>
+        </w:rPr>
+        <w:t>Coverage</w:t>
+      </w:r>
+      <w:proofErr w:type="spellEnd"/>
+      <w:r>
+        <w:rPr>
+          <w:rFonts w:ascii="Roboto" w:hAnsi="Roboto" w:cs="Arial"/>
+          <w:sz w:val="24"/>
+          <w:szCs w:val="24"/>
+          <w:lang w:val="es-CO"/>
+        </w:rPr>
+        <w:t xml:space="preserve"> de 63.55% que debe ser completado.</w:t>
       </w:r>
     </w:p>
     <w:p>
@@ -2906,581 +3085,13 @@
       </w:pPr>
       <w:r>
         <w:rPr>
-          <w:rFonts w:ascii="Roboto" w:hAnsi="Roboto" w:cs="Arial"/>
-          <w:sz w:val="24"/>
-          <w:szCs w:val="24"/>
-          <w:lang w:val="es-CO"/>
-        </w:rPr>
-        <w:t xml:space="preserve">En el lado de la aplicación, se realizó a través de </w:t>
-      </w:r>
-      <w:proofErr w:type="spellStart"/>
-      <w:r>
-        <w:rPr>
-          <w:rFonts w:ascii="Roboto" w:hAnsi="Roboto" w:cs="Arial"/>
-          <w:sz w:val="24"/>
-          <w:szCs w:val="24"/>
-          <w:lang w:val="es-CO"/>
-        </w:rPr>
-        <w:t>ReactJS</w:t>
-      </w:r>
-      <w:proofErr w:type="spellEnd"/>
-      <w:r>
-        <w:rPr>
-          <w:rFonts w:ascii="Roboto" w:hAnsi="Roboto" w:cs="Arial"/>
-          <w:sz w:val="24"/>
-          <w:szCs w:val="24"/>
-          <w:lang w:val="es-CO"/>
-        </w:rPr>
-        <w:t xml:space="preserve"> y </w:t>
-      </w:r>
-      <w:proofErr w:type="spellStart"/>
-      <w:r>
-        <w:rPr>
-          <w:rFonts w:ascii="Roboto" w:hAnsi="Roboto" w:cs="Arial"/>
-          <w:sz w:val="24"/>
-          <w:szCs w:val="24"/>
-          <w:lang w:val="es-CO"/>
-        </w:rPr>
-        <w:t>NextJs</w:t>
-      </w:r>
-      <w:proofErr w:type="spellEnd"/>
-      <w:r>
-        <w:rPr>
-          <w:rFonts w:ascii="Roboto" w:hAnsi="Roboto" w:cs="Arial"/>
-          <w:sz w:val="24"/>
-          <w:szCs w:val="24"/>
-          <w:lang w:val="es-CO"/>
-        </w:rPr>
-        <w:t xml:space="preserve"> para tener la escalabilidad y SEO disponible desde el principio. Se utilizó Javascript como lenguaje de programación, HTML y SCSS. Se utilizaron </w:t>
-      </w:r>
-      <w:proofErr w:type="spellStart"/>
-      <w:r>
-        <w:rPr>
-          <w:rFonts w:ascii="Roboto" w:hAnsi="Roboto" w:cs="Arial"/>
-          <w:sz w:val="24"/>
-          <w:szCs w:val="24"/>
-          <w:lang w:val="es-CO"/>
-        </w:rPr>
-        <w:t>Hooks</w:t>
-      </w:r>
-      <w:proofErr w:type="spellEnd"/>
-      <w:r>
-        <w:rPr>
-          <w:rFonts w:ascii="Roboto" w:hAnsi="Roboto" w:cs="Arial"/>
-          <w:sz w:val="24"/>
-          <w:szCs w:val="24"/>
-          <w:lang w:val="es-CO"/>
-        </w:rPr>
-        <w:t xml:space="preserve"> propios y de la aplicación bajo la filosofía “</w:t>
-      </w:r>
-      <w:proofErr w:type="spellStart"/>
-      <w:r>
-        <w:rPr>
-          <w:rFonts w:ascii="Roboto" w:hAnsi="Roboto" w:cs="Arial"/>
-          <w:sz w:val="24"/>
-          <w:szCs w:val="24"/>
-          <w:lang w:val="es-CO"/>
-        </w:rPr>
-        <w:t>Keep</w:t>
-      </w:r>
-      <w:proofErr w:type="spellEnd"/>
-      <w:r>
-        <w:rPr>
-          <w:rFonts w:ascii="Roboto" w:hAnsi="Roboto" w:cs="Arial"/>
-          <w:sz w:val="24"/>
-          <w:szCs w:val="24"/>
-          <w:lang w:val="es-CO"/>
-        </w:rPr>
-        <w:t xml:space="preserve"> </w:t>
-      </w:r>
-      <w:proofErr w:type="spellStart"/>
-      <w:r>
-        <w:rPr>
-          <w:rFonts w:ascii="Roboto" w:hAnsi="Roboto" w:cs="Arial"/>
-          <w:sz w:val="24"/>
-          <w:szCs w:val="24"/>
-          <w:lang w:val="es-CO"/>
-        </w:rPr>
-        <w:t>it</w:t>
-      </w:r>
-      <w:proofErr w:type="spellEnd"/>
-      <w:r>
-        <w:rPr>
-          <w:rFonts w:ascii="Roboto" w:hAnsi="Roboto" w:cs="Arial"/>
-          <w:sz w:val="24"/>
-          <w:szCs w:val="24"/>
-          <w:lang w:val="es-CO"/>
-        </w:rPr>
-        <w:t xml:space="preserve"> simple”; así como </w:t>
-      </w:r>
-      <w:proofErr w:type="spellStart"/>
-      <w:r>
-        <w:rPr>
-          <w:rFonts w:ascii="Roboto" w:hAnsi="Roboto" w:cs="Arial"/>
-          <w:sz w:val="24"/>
-          <w:szCs w:val="24"/>
-          <w:lang w:val="es-CO"/>
-        </w:rPr>
-        <w:t>helpers</w:t>
-      </w:r>
-      <w:proofErr w:type="spellEnd"/>
-      <w:r>
-        <w:rPr>
-          <w:rFonts w:ascii="Roboto" w:hAnsi="Roboto" w:cs="Arial"/>
-          <w:sz w:val="24"/>
-          <w:szCs w:val="24"/>
-          <w:lang w:val="es-CO"/>
-        </w:rPr>
-        <w:t xml:space="preserve"> (servicios y pipes) y componentes siguiendo una tendencia de desarrollo Frontend de tipo atómico (</w:t>
-      </w:r>
-      <w:proofErr w:type="spellStart"/>
-      <w:r>
-        <w:rPr>
-          <w:rFonts w:ascii="Roboto" w:hAnsi="Roboto" w:cs="Arial"/>
-          <w:sz w:val="24"/>
-          <w:szCs w:val="24"/>
-          <w:lang w:val="es-CO"/>
-        </w:rPr>
-        <w:t>Atomic</w:t>
-      </w:r>
-      <w:proofErr w:type="spellEnd"/>
-      <w:r>
-        <w:rPr>
-          <w:rFonts w:ascii="Roboto" w:hAnsi="Roboto" w:cs="Arial"/>
-          <w:sz w:val="24"/>
-          <w:szCs w:val="24"/>
-          <w:lang w:val="es-CO"/>
-        </w:rPr>
-        <w:t xml:space="preserve"> </w:t>
-      </w:r>
-      <w:proofErr w:type="spellStart"/>
-      <w:r>
-        <w:rPr>
-          <w:rFonts w:ascii="Roboto" w:hAnsi="Roboto" w:cs="Arial"/>
-          <w:sz w:val="24"/>
-          <w:szCs w:val="24"/>
-          <w:lang w:val="es-CO"/>
-        </w:rPr>
-        <w:t>Desing</w:t>
-      </w:r>
-      <w:proofErr w:type="spellEnd"/>
-      <w:r>
-        <w:rPr>
-          <w:rFonts w:ascii="Roboto" w:hAnsi="Roboto" w:cs="Arial"/>
-          <w:sz w:val="24"/>
-          <w:szCs w:val="24"/>
-          <w:lang w:val="es-CO"/>
-        </w:rPr>
-        <w:t>).</w:t>
-      </w:r>
-      <w:r>
-        <w:rPr>
-          <w:rFonts w:ascii="Roboto" w:hAnsi="Roboto" w:cs="Arial"/>
-          <w:sz w:val="24"/>
-          <w:szCs w:val="24"/>
-          <w:lang w:val="es-CO"/>
-        </w:rPr>
-        <w:t xml:space="preserve"> Se utilizaron las siguientes tecnologías:</w:t>
-      </w:r>
-    </w:p>
-    <w:p>
-      <w:pPr>
-        <w:pStyle w:val="ListParagraph"/>
-        <w:numPr>
-          <w:ilvl w:val="0"/>
-          <w:numId w:val="4"/>
-        </w:numPr>
-        <w:spacing w:line="276" w:lineRule="auto"/>
-        <w:jc w:val="both"/>
-        <w:rPr>
-          <w:rFonts w:ascii="Roboto" w:hAnsi="Roboto" w:cs="Arial"/>
-          <w:sz w:val="24"/>
-          <w:szCs w:val="24"/>
-          <w:lang w:val="es-CO"/>
-        </w:rPr>
-      </w:pPr>
-      <w:r>
-        <w:rPr>
-          <w:rFonts w:ascii="Roboto" w:hAnsi="Roboto" w:cs="Arial"/>
-          <w:b/>
-          <w:bCs/>
-          <w:sz w:val="24"/>
-          <w:szCs w:val="24"/>
-          <w:lang w:val="es-CO"/>
-        </w:rPr>
-        <w:t>NodeJs</w:t>
-      </w:r>
-      <w:r>
-        <w:rPr>
-          <w:rFonts w:ascii="Roboto" w:hAnsi="Roboto" w:cs="Arial"/>
-          <w:sz w:val="24"/>
-          <w:szCs w:val="24"/>
-          <w:lang w:val="es-CO"/>
-        </w:rPr>
-        <w:t>: 14.15.4</w:t>
-      </w:r>
-    </w:p>
-    <w:p>
-      <w:pPr>
-        <w:pStyle w:val="ListParagraph"/>
-        <w:numPr>
-          <w:ilvl w:val="0"/>
-          <w:numId w:val="4"/>
-        </w:numPr>
-        <w:spacing w:line="276" w:lineRule="auto"/>
-        <w:jc w:val="both"/>
-        <w:rPr>
-          <w:rFonts w:ascii="Roboto" w:hAnsi="Roboto" w:cs="Arial"/>
-          <w:sz w:val="24"/>
-          <w:szCs w:val="24"/>
-          <w:lang w:val="es-CO"/>
-        </w:rPr>
-      </w:pPr>
-      <w:proofErr w:type="spellStart"/>
-      <w:r>
-        <w:rPr>
-          <w:rFonts w:ascii="Roboto" w:hAnsi="Roboto" w:cs="Arial"/>
-          <w:sz w:val="24"/>
-          <w:szCs w:val="24"/>
-          <w:lang w:val="es-CO"/>
-        </w:rPr>
-        <w:t>ReactJs</w:t>
-      </w:r>
-      <w:proofErr w:type="spellEnd"/>
-      <w:r>
-        <w:rPr>
-          <w:rFonts w:ascii="Roboto" w:hAnsi="Roboto" w:cs="Arial"/>
-          <w:sz w:val="24"/>
-          <w:szCs w:val="24"/>
-          <w:lang w:val="es-CO"/>
-        </w:rPr>
-        <w:t>: 17</w:t>
-      </w:r>
-    </w:p>
-    <w:p>
-      <w:pPr>
-        <w:pStyle w:val="ListParagraph"/>
-        <w:numPr>
-          <w:ilvl w:val="0"/>
-          <w:numId w:val="4"/>
-        </w:numPr>
-        <w:spacing w:line="276" w:lineRule="auto"/>
-        <w:jc w:val="both"/>
-        <w:rPr>
-          <w:rFonts w:ascii="Roboto" w:hAnsi="Roboto" w:cs="Arial"/>
-          <w:sz w:val="24"/>
-          <w:szCs w:val="24"/>
-          <w:lang w:val="es-CO"/>
-        </w:rPr>
-      </w:pPr>
-      <w:proofErr w:type="spellStart"/>
-      <w:r>
-        <w:rPr>
-          <w:rFonts w:ascii="Roboto" w:hAnsi="Roboto" w:cs="Arial"/>
-          <w:sz w:val="24"/>
-          <w:szCs w:val="24"/>
-          <w:lang w:val="es-CO"/>
-        </w:rPr>
-        <w:t>NextJs</w:t>
-      </w:r>
-      <w:proofErr w:type="spellEnd"/>
-      <w:r>
-        <w:rPr>
-          <w:rFonts w:ascii="Roboto" w:hAnsi="Roboto" w:cs="Arial"/>
-          <w:sz w:val="24"/>
-          <w:szCs w:val="24"/>
-          <w:lang w:val="es-CO"/>
-        </w:rPr>
-        <w:t xml:space="preserve">: </w:t>
-      </w:r>
-      <w:proofErr w:type="spellStart"/>
-      <w:r>
-        <w:rPr>
-          <w:rFonts w:ascii="Roboto" w:hAnsi="Roboto" w:cs="Arial"/>
-          <w:sz w:val="24"/>
-          <w:szCs w:val="24"/>
-          <w:lang w:val="es-CO"/>
-        </w:rPr>
-        <w:t>Latest</w:t>
-      </w:r>
-      <w:proofErr w:type="spellEnd"/>
-    </w:p>
-    <w:p>
-      <w:pPr>
-        <w:pStyle w:val="ListParagraph"/>
-        <w:numPr>
-          <w:ilvl w:val="0"/>
-          <w:numId w:val="4"/>
-        </w:numPr>
-        <w:spacing w:line="276" w:lineRule="auto"/>
-        <w:jc w:val="both"/>
-        <w:rPr>
-          <w:rFonts w:ascii="Roboto" w:hAnsi="Roboto" w:cs="Arial"/>
-          <w:sz w:val="24"/>
-          <w:szCs w:val="24"/>
-          <w:lang w:val="es-CO"/>
-        </w:rPr>
-      </w:pPr>
-      <w:proofErr w:type="spellStart"/>
-      <w:r>
-        <w:rPr>
-          <w:rFonts w:ascii="Roboto" w:hAnsi="Roboto" w:cs="Arial"/>
-          <w:sz w:val="24"/>
-          <w:szCs w:val="24"/>
-          <w:lang w:val="es-CO"/>
-        </w:rPr>
-        <w:t>Sass</w:t>
-      </w:r>
-      <w:proofErr w:type="spellEnd"/>
-      <w:r>
-        <w:rPr>
-          <w:rFonts w:ascii="Roboto" w:hAnsi="Roboto" w:cs="Arial"/>
-          <w:sz w:val="24"/>
-          <w:szCs w:val="24"/>
-          <w:lang w:val="es-CO"/>
-        </w:rPr>
-        <w:t>: 1.32</w:t>
-      </w:r>
-    </w:p>
-    <w:p>
-      <w:pPr>
-        <w:pStyle w:val="ListParagraph"/>
-        <w:numPr>
-          <w:ilvl w:val="0"/>
-          <w:numId w:val="4"/>
-        </w:numPr>
-        <w:spacing w:line="276" w:lineRule="auto"/>
-        <w:jc w:val="both"/>
-        <w:rPr>
-          <w:rFonts w:ascii="Roboto" w:hAnsi="Roboto" w:cs="Arial"/>
-          <w:sz w:val="24"/>
-          <w:szCs w:val="24"/>
-          <w:lang w:val="es-CO"/>
-        </w:rPr>
-      </w:pPr>
-      <w:r>
-        <w:rPr>
-          <w:rFonts w:ascii="Roboto" w:hAnsi="Roboto" w:cs="Arial"/>
-          <w:sz w:val="24"/>
-          <w:szCs w:val="24"/>
-          <w:lang w:val="es-CO"/>
-        </w:rPr>
-        <w:t xml:space="preserve">React </w:t>
-      </w:r>
-      <w:proofErr w:type="spellStart"/>
-      <w:r>
-        <w:rPr>
-          <w:rFonts w:ascii="Roboto" w:hAnsi="Roboto" w:cs="Arial"/>
-          <w:sz w:val="24"/>
-          <w:szCs w:val="24"/>
-          <w:lang w:val="es-CO"/>
-        </w:rPr>
-        <w:t>Lottie</w:t>
-      </w:r>
-      <w:proofErr w:type="spellEnd"/>
-      <w:r>
-        <w:rPr>
-          <w:rFonts w:ascii="Roboto" w:hAnsi="Roboto" w:cs="Arial"/>
-          <w:sz w:val="24"/>
-          <w:szCs w:val="24"/>
-          <w:lang w:val="es-CO"/>
-        </w:rPr>
-        <w:t>: 1.2.3</w:t>
-      </w:r>
-    </w:p>
-    <w:p>
-      <w:pPr>
-        <w:pStyle w:val="ListParagraph"/>
-        <w:numPr>
-          <w:ilvl w:val="0"/>
-          <w:numId w:val="4"/>
-        </w:numPr>
-        <w:spacing w:line="276" w:lineRule="auto"/>
-        <w:jc w:val="both"/>
-        <w:rPr>
-          <w:rFonts w:ascii="Roboto" w:hAnsi="Roboto" w:cs="Arial"/>
-          <w:sz w:val="24"/>
-          <w:szCs w:val="24"/>
-          <w:lang w:val="es-CO"/>
-        </w:rPr>
-      </w:pPr>
-      <w:proofErr w:type="spellStart"/>
-      <w:r>
-        <w:rPr>
-          <w:rFonts w:ascii="Roboto" w:hAnsi="Roboto" w:cs="Arial"/>
-          <w:sz w:val="24"/>
-          <w:szCs w:val="24"/>
-          <w:lang w:val="es-CO"/>
-        </w:rPr>
-        <w:t>Jest</w:t>
-      </w:r>
-      <w:proofErr w:type="spellEnd"/>
-      <w:r>
-        <w:rPr>
-          <w:rFonts w:ascii="Roboto" w:hAnsi="Roboto" w:cs="Arial"/>
-          <w:sz w:val="24"/>
-          <w:szCs w:val="24"/>
-          <w:lang w:val="es-CO"/>
-        </w:rPr>
-        <w:t>: 26.6.3</w:t>
-      </w:r>
-    </w:p>
-    <w:p>
-      <w:pPr>
-        <w:pStyle w:val="ListParagraph"/>
-        <w:numPr>
-          <w:ilvl w:val="0"/>
-          <w:numId w:val="4"/>
-        </w:numPr>
-        <w:spacing w:line="276" w:lineRule="auto"/>
-        <w:jc w:val="both"/>
-        <w:rPr>
-          <w:rFonts w:ascii="Roboto" w:hAnsi="Roboto" w:cs="Arial"/>
-          <w:sz w:val="24"/>
-          <w:szCs w:val="24"/>
-          <w:lang w:val="es-CO"/>
-        </w:rPr>
-      </w:pPr>
-      <w:r>
-        <w:rPr>
-          <w:rFonts w:ascii="Roboto" w:hAnsi="Roboto" w:cs="Arial"/>
-          <w:sz w:val="24"/>
-          <w:szCs w:val="24"/>
-          <w:lang w:val="es-CO"/>
-        </w:rPr>
-        <w:t xml:space="preserve">React </w:t>
-      </w:r>
-      <w:proofErr w:type="spellStart"/>
-      <w:r>
-        <w:rPr>
-          <w:rFonts w:ascii="Roboto" w:hAnsi="Roboto" w:cs="Arial"/>
-          <w:sz w:val="24"/>
-          <w:szCs w:val="24"/>
-          <w:lang w:val="es-CO"/>
-        </w:rPr>
-        <w:t>Testing</w:t>
-      </w:r>
-      <w:proofErr w:type="spellEnd"/>
-      <w:r>
-        <w:rPr>
-          <w:rFonts w:ascii="Roboto" w:hAnsi="Roboto" w:cs="Arial"/>
-          <w:sz w:val="24"/>
-          <w:szCs w:val="24"/>
-          <w:lang w:val="es-CO"/>
-        </w:rPr>
-        <w:t xml:space="preserve"> Library: 11.2.7</w:t>
-      </w:r>
-    </w:p>
-    <w:p>
-      <w:pPr>
-        <w:pStyle w:val="ListParagraph"/>
-        <w:numPr>
-          <w:ilvl w:val="0"/>
-          <w:numId w:val="4"/>
-        </w:numPr>
-        <w:spacing w:line="276" w:lineRule="auto"/>
-        <w:jc w:val="both"/>
-        <w:rPr>
-          <w:rFonts w:ascii="Roboto" w:hAnsi="Roboto" w:cs="Arial"/>
-          <w:sz w:val="24"/>
-          <w:szCs w:val="24"/>
-          <w:lang w:val="es-CO"/>
-        </w:rPr>
-      </w:pPr>
-      <w:proofErr w:type="spellStart"/>
-      <w:r>
-        <w:rPr>
-          <w:rFonts w:ascii="Roboto" w:hAnsi="Roboto" w:cs="Arial"/>
-          <w:sz w:val="24"/>
-          <w:szCs w:val="24"/>
-          <w:lang w:val="es-CO"/>
-        </w:rPr>
-        <w:t>I</w:t>
-      </w:r>
-      <w:r>
-        <w:rPr>
-          <w:rFonts w:ascii="Roboto" w:hAnsi="Roboto" w:cs="Arial"/>
-          <w:sz w:val="24"/>
-          <w:szCs w:val="24"/>
-          <w:lang w:val="es-CO"/>
-        </w:rPr>
-        <w:t>dentity</w:t>
-      </w:r>
-      <w:proofErr w:type="spellEnd"/>
-      <w:r>
-        <w:rPr>
-          <w:rFonts w:ascii="Roboto" w:hAnsi="Roboto" w:cs="Arial"/>
-          <w:sz w:val="24"/>
-          <w:szCs w:val="24"/>
-          <w:lang w:val="es-CO"/>
-        </w:rPr>
-        <w:t>-</w:t>
-      </w:r>
-      <w:proofErr w:type="spellStart"/>
-      <w:r>
-        <w:rPr>
-          <w:rFonts w:ascii="Roboto" w:hAnsi="Roboto" w:cs="Arial"/>
-          <w:sz w:val="24"/>
-          <w:szCs w:val="24"/>
-          <w:lang w:val="es-CO"/>
-        </w:rPr>
-        <w:t>obj</w:t>
-      </w:r>
-      <w:proofErr w:type="spellEnd"/>
-      <w:r>
-        <w:rPr>
-          <w:rFonts w:ascii="Roboto" w:hAnsi="Roboto" w:cs="Arial"/>
-          <w:sz w:val="24"/>
-          <w:szCs w:val="24"/>
-          <w:lang w:val="es-CO"/>
-        </w:rPr>
-        <w:t>-proxy</w:t>
-      </w:r>
-      <w:r>
-        <w:rPr>
-          <w:rFonts w:ascii="Roboto" w:hAnsi="Roboto" w:cs="Arial"/>
-          <w:sz w:val="24"/>
-          <w:szCs w:val="24"/>
-          <w:lang w:val="es-CO"/>
-        </w:rPr>
-        <w:t>: 3.0.0</w:t>
-      </w:r>
-    </w:p>
-    <w:p>
-      <w:pPr>
-        <w:pStyle w:val="ListParagraph"/>
-        <w:spacing w:line="276" w:lineRule="auto"/>
-        <w:ind w:left="502"/>
-        <w:jc w:val="both"/>
-        <w:rPr>
-          <w:rFonts w:ascii="Roboto" w:hAnsi="Roboto" w:cs="Arial"/>
-          <w:sz w:val="24"/>
-          <w:szCs w:val="24"/>
-          <w:lang w:val="es-CO"/>
-        </w:rPr>
-      </w:pPr>
-    </w:p>
-    <w:p>
-      <w:pPr>
-        <w:spacing w:line="276" w:lineRule="auto"/>
-        <w:ind w:left="142"/>
-        <w:jc w:val="center"/>
-        <w:rPr>
-          <w:rFonts w:ascii="Roboto" w:hAnsi="Roboto" w:cs="Arial"/>
-          <w:sz w:val="24"/>
-          <w:szCs w:val="24"/>
-          <w:lang w:val="es-CO"/>
-        </w:rPr>
-      </w:pPr>
-      <w:r>
-        <w:rPr>
           <w:noProof/>
         </w:rPr>
         <w:drawing>
-          <wp:inline distT="0" distB="0" distL="0" distR="0" wp14:anchorId="318197AB" wp14:editId="5497558F">
-            <wp:extent cx="2208432" cy="3743325"/>
-            <wp:effectExtent l="0" t="0" r="1905" b="0"/>
-            <wp:docPr id="17" name="Picture 17"/>
+          <wp:inline distT="0" distB="0" distL="0" distR="0" wp14:anchorId="7D69DC44" wp14:editId="7EBCFB15">
+            <wp:extent cx="5779008" cy="2052289"/>
+            <wp:effectExtent l="0" t="0" r="0" b="5715"/>
+            <wp:docPr id="4" name="Picture 4"/>
             <wp:cNvGraphicFramePr>
               <a:graphicFrameLocks xmlns:a="http://schemas.openxmlformats.org/drawingml/2006/main" noChangeAspect="1"/>
             </wp:cNvGraphicFramePr>
@@ -3500,7 +3111,7 @@
                   <pic:spPr>
                     <a:xfrm>
                       <a:off x="0" y="0"/>
-                      <a:ext cx="2211285" cy="3748160"/>
+                      <a:ext cx="5782416" cy="2053499"/>
                     </a:xfrm>
                     <a:prstGeom prst="rect">
                       <a:avLst/>
@@ -3512,6 +3123,173 @@
           </wp:inline>
         </w:drawing>
       </w:r>
+    </w:p>
+    <w:p>
+      <w:pPr>
+        <w:pStyle w:val="Caption"/>
+        <w:jc w:val="center"/>
+        <w:rPr>
+          <w:rFonts w:ascii="Roboto" w:hAnsi="Roboto" w:cs="Arial"/>
+          <w:sz w:val="24"/>
+          <w:szCs w:val="24"/>
+          <w:lang w:val="es-CO"/>
+        </w:rPr>
+      </w:pPr>
+      <w:r>
+        <w:t xml:space="preserve">Ilustración </w:t>
+      </w:r>
+      <w:fldSimple w:instr=" SEQ Ilustración \* ARABIC ">
+        <w:r>
+          <w:rPr>
+            <w:noProof/>
+          </w:rPr>
+          <w:t>5</w:t>
+        </w:r>
+      </w:fldSimple>
+      <w:r>
+        <w:t>. Pruebas unitarias, cobertura: 63.55%</w:t>
+      </w:r>
+    </w:p>
+    <w:p>
+      <w:pPr>
+        <w:rPr>
+          <w:rFonts w:ascii="Roboto" w:hAnsi="Roboto" w:cs="Arial"/>
+          <w:sz w:val="24"/>
+          <w:szCs w:val="24"/>
+          <w:lang w:val="es-CO"/>
+        </w:rPr>
+      </w:pPr>
+      <w:r>
+        <w:rPr>
+          <w:rFonts w:ascii="Roboto" w:hAnsi="Roboto" w:cs="Arial"/>
+          <w:sz w:val="24"/>
+          <w:szCs w:val="24"/>
+          <w:lang w:val="es-CO"/>
+        </w:rPr>
+        <w:br w:type="page"/>
+      </w:r>
+    </w:p>
+    <w:p>
+      <w:pPr>
+        <w:spacing w:line="276" w:lineRule="auto"/>
+        <w:ind w:left="142"/>
+        <w:jc w:val="both"/>
+        <w:rPr>
+          <w:rFonts w:ascii="Roboto" w:hAnsi="Roboto"/>
+          <w:b/>
+          <w:bCs/>
+          <w:color w:val="2F5496" w:themeColor="accent1" w:themeShade="BF"/>
+          <w:sz w:val="28"/>
+          <w:szCs w:val="28"/>
+          <w:lang w:val="es-CO"/>
+        </w:rPr>
+      </w:pPr>
+      <w:r>
+        <w:rPr>
+          <w:rFonts w:ascii="Roboto" w:hAnsi="Roboto"/>
+          <w:b/>
+          <w:bCs/>
+          <w:color w:val="2F5496" w:themeColor="accent1" w:themeShade="BF"/>
+          <w:sz w:val="28"/>
+          <w:szCs w:val="28"/>
+          <w:lang w:val="es-CO"/>
+        </w:rPr>
+        <w:lastRenderedPageBreak/>
+        <w:t>FRONTEND</w:t>
+      </w:r>
+    </w:p>
+    <w:p>
+      <w:pPr>
+        <w:spacing w:line="276" w:lineRule="auto"/>
+        <w:ind w:left="142"/>
+        <w:jc w:val="both"/>
+        <w:rPr>
+          <w:rFonts w:ascii="Roboto" w:hAnsi="Roboto" w:cs="Arial"/>
+          <w:sz w:val="24"/>
+          <w:szCs w:val="24"/>
+          <w:lang w:val="es-CO"/>
+        </w:rPr>
+      </w:pPr>
+      <w:r>
+        <w:rPr>
+          <w:rFonts w:ascii="Roboto" w:hAnsi="Roboto" w:cs="Arial"/>
+          <w:sz w:val="24"/>
+          <w:szCs w:val="24"/>
+          <w:lang w:val="es-CO"/>
+        </w:rPr>
+        <w:t xml:space="preserve">En el lado de la aplicación, se realizó a través de </w:t>
+      </w:r>
+      <w:proofErr w:type="spellStart"/>
+      <w:r>
+        <w:rPr>
+          <w:rFonts w:ascii="Roboto" w:hAnsi="Roboto" w:cs="Arial"/>
+          <w:sz w:val="24"/>
+          <w:szCs w:val="24"/>
+          <w:lang w:val="es-CO"/>
+        </w:rPr>
+        <w:t>ReactJS</w:t>
+      </w:r>
+      <w:proofErr w:type="spellEnd"/>
+      <w:r>
+        <w:rPr>
+          <w:rFonts w:ascii="Roboto" w:hAnsi="Roboto" w:cs="Arial"/>
+          <w:sz w:val="24"/>
+          <w:szCs w:val="24"/>
+          <w:lang w:val="es-CO"/>
+        </w:rPr>
+        <w:t xml:space="preserve"> y </w:t>
+      </w:r>
+      <w:proofErr w:type="spellStart"/>
+      <w:r>
+        <w:rPr>
+          <w:rFonts w:ascii="Roboto" w:hAnsi="Roboto" w:cs="Arial"/>
+          <w:sz w:val="24"/>
+          <w:szCs w:val="24"/>
+          <w:lang w:val="es-CO"/>
+        </w:rPr>
+        <w:t>NextJs</w:t>
+      </w:r>
+      <w:proofErr w:type="spellEnd"/>
+      <w:r>
+        <w:rPr>
+          <w:rFonts w:ascii="Roboto" w:hAnsi="Roboto" w:cs="Arial"/>
+          <w:sz w:val="24"/>
+          <w:szCs w:val="24"/>
+          <w:lang w:val="es-CO"/>
+        </w:rPr>
+        <w:t xml:space="preserve"> para tener la escalabilidad y SEO disponible desde el principio. Se utilizó Javascript como lenguaje de programación, HTML y SCSS. Se utilizaron </w:t>
+      </w:r>
+      <w:proofErr w:type="spellStart"/>
+      <w:r>
+        <w:rPr>
+          <w:rFonts w:ascii="Roboto" w:hAnsi="Roboto" w:cs="Arial"/>
+          <w:sz w:val="24"/>
+          <w:szCs w:val="24"/>
+          <w:lang w:val="es-CO"/>
+        </w:rPr>
+        <w:t>Hooks</w:t>
+      </w:r>
+      <w:proofErr w:type="spellEnd"/>
+      <w:r>
+        <w:rPr>
+          <w:rFonts w:ascii="Roboto" w:hAnsi="Roboto" w:cs="Arial"/>
+          <w:sz w:val="24"/>
+          <w:szCs w:val="24"/>
+          <w:lang w:val="es-CO"/>
+        </w:rPr>
+        <w:t xml:space="preserve"> propios y de la aplicación bajo la filosofía “</w:t>
+      </w:r>
+      <w:proofErr w:type="spellStart"/>
+      <w:r>
+        <w:rPr>
+          <w:rFonts w:ascii="Roboto" w:hAnsi="Roboto" w:cs="Arial"/>
+          <w:sz w:val="24"/>
+          <w:szCs w:val="24"/>
+          <w:lang w:val="es-CO"/>
+        </w:rPr>
+        <w:t>Keep</w:t>
+      </w:r>
+      <w:proofErr w:type="spellEnd"/>
       <w:r>
         <w:rPr>
           <w:rFonts w:ascii="Roboto" w:hAnsi="Roboto" w:cs="Arial"/>
@@ -3521,15 +3299,494 @@
         </w:rPr>
         <w:t xml:space="preserve"> </w:t>
       </w:r>
+      <w:proofErr w:type="spellStart"/>
+      <w:r>
+        <w:rPr>
+          <w:rFonts w:ascii="Roboto" w:hAnsi="Roboto" w:cs="Arial"/>
+          <w:sz w:val="24"/>
+          <w:szCs w:val="24"/>
+          <w:lang w:val="es-CO"/>
+        </w:rPr>
+        <w:t>it</w:t>
+      </w:r>
+      <w:proofErr w:type="spellEnd"/>
+      <w:r>
+        <w:rPr>
+          <w:rFonts w:ascii="Roboto" w:hAnsi="Roboto" w:cs="Arial"/>
+          <w:sz w:val="24"/>
+          <w:szCs w:val="24"/>
+          <w:lang w:val="es-CO"/>
+        </w:rPr>
+        <w:t xml:space="preserve"> simple”; así como </w:t>
+      </w:r>
+      <w:proofErr w:type="spellStart"/>
+      <w:r>
+        <w:rPr>
+          <w:rFonts w:ascii="Roboto" w:hAnsi="Roboto" w:cs="Arial"/>
+          <w:sz w:val="24"/>
+          <w:szCs w:val="24"/>
+          <w:lang w:val="es-CO"/>
+        </w:rPr>
+        <w:t>helpers</w:t>
+      </w:r>
+      <w:proofErr w:type="spellEnd"/>
+      <w:r>
+        <w:rPr>
+          <w:rFonts w:ascii="Roboto" w:hAnsi="Roboto" w:cs="Arial"/>
+          <w:sz w:val="24"/>
+          <w:szCs w:val="24"/>
+          <w:lang w:val="es-CO"/>
+        </w:rPr>
+        <w:t xml:space="preserve"> (servicios y pipes) y componentes siguiendo una tendencia de desarrollo Frontend de tipo atómico (</w:t>
+      </w:r>
+      <w:proofErr w:type="spellStart"/>
+      <w:r>
+        <w:rPr>
+          <w:rFonts w:ascii="Roboto" w:hAnsi="Roboto" w:cs="Arial"/>
+          <w:sz w:val="24"/>
+          <w:szCs w:val="24"/>
+          <w:lang w:val="es-CO"/>
+        </w:rPr>
+        <w:t>Atomic</w:t>
+      </w:r>
+      <w:proofErr w:type="spellEnd"/>
+      <w:r>
+        <w:rPr>
+          <w:rFonts w:ascii="Roboto" w:hAnsi="Roboto" w:cs="Arial"/>
+          <w:sz w:val="24"/>
+          <w:szCs w:val="24"/>
+          <w:lang w:val="es-CO"/>
+        </w:rPr>
+        <w:t xml:space="preserve"> </w:t>
+      </w:r>
+      <w:proofErr w:type="spellStart"/>
+      <w:r>
+        <w:rPr>
+          <w:rFonts w:ascii="Roboto" w:hAnsi="Roboto" w:cs="Arial"/>
+          <w:sz w:val="24"/>
+          <w:szCs w:val="24"/>
+          <w:lang w:val="es-CO"/>
+        </w:rPr>
+        <w:t>Desing</w:t>
+      </w:r>
+      <w:proofErr w:type="spellEnd"/>
+      <w:r>
+        <w:rPr>
+          <w:rFonts w:ascii="Roboto" w:hAnsi="Roboto" w:cs="Arial"/>
+          <w:sz w:val="24"/>
+          <w:szCs w:val="24"/>
+          <w:lang w:val="es-CO"/>
+        </w:rPr>
+        <w:t>).</w:t>
+      </w:r>
+      <w:r>
+        <w:rPr>
+          <w:rFonts w:ascii="Roboto" w:hAnsi="Roboto" w:cs="Arial"/>
+          <w:sz w:val="24"/>
+          <w:szCs w:val="24"/>
+          <w:lang w:val="es-CO"/>
+        </w:rPr>
+        <w:t xml:space="preserve"> Se utilizaron las siguientes tecnologías:</w:t>
+      </w:r>
+    </w:p>
+    <w:p>
+      <w:pPr>
+        <w:pStyle w:val="ListParagraph"/>
+        <w:numPr>
+          <w:ilvl w:val="0"/>
+          <w:numId w:val="4"/>
+        </w:numPr>
+        <w:spacing w:line="276" w:lineRule="auto"/>
+        <w:jc w:val="both"/>
+        <w:rPr>
+          <w:rFonts w:ascii="Roboto" w:hAnsi="Roboto" w:cs="Arial"/>
+          <w:sz w:val="24"/>
+          <w:szCs w:val="24"/>
+          <w:lang w:val="es-CO"/>
+        </w:rPr>
+      </w:pPr>
+      <w:r>
+        <w:rPr>
+          <w:rFonts w:ascii="Roboto" w:hAnsi="Roboto" w:cs="Arial"/>
+          <w:b/>
+          <w:bCs/>
+          <w:sz w:val="24"/>
+          <w:szCs w:val="24"/>
+          <w:lang w:val="es-CO"/>
+        </w:rPr>
+        <w:t>NodeJs</w:t>
+      </w:r>
+      <w:r>
+        <w:rPr>
+          <w:rFonts w:ascii="Roboto" w:hAnsi="Roboto" w:cs="Arial"/>
+          <w:sz w:val="24"/>
+          <w:szCs w:val="24"/>
+          <w:lang w:val="es-CO"/>
+        </w:rPr>
+        <w:t>: 14.15.4</w:t>
+      </w:r>
+    </w:p>
+    <w:p>
+      <w:pPr>
+        <w:pStyle w:val="ListParagraph"/>
+        <w:numPr>
+          <w:ilvl w:val="0"/>
+          <w:numId w:val="4"/>
+        </w:numPr>
+        <w:spacing w:line="276" w:lineRule="auto"/>
+        <w:jc w:val="both"/>
+        <w:rPr>
+          <w:rFonts w:ascii="Roboto" w:hAnsi="Roboto" w:cs="Arial"/>
+          <w:sz w:val="24"/>
+          <w:szCs w:val="24"/>
+          <w:lang w:val="es-CO"/>
+        </w:rPr>
+      </w:pPr>
+      <w:proofErr w:type="spellStart"/>
+      <w:r>
+        <w:rPr>
+          <w:rFonts w:ascii="Roboto" w:hAnsi="Roboto" w:cs="Arial"/>
+          <w:sz w:val="24"/>
+          <w:szCs w:val="24"/>
+          <w:lang w:val="es-CO"/>
+        </w:rPr>
+        <w:t>ReactJs</w:t>
+      </w:r>
+      <w:proofErr w:type="spellEnd"/>
+      <w:r>
+        <w:rPr>
+          <w:rFonts w:ascii="Roboto" w:hAnsi="Roboto" w:cs="Arial"/>
+          <w:sz w:val="24"/>
+          <w:szCs w:val="24"/>
+          <w:lang w:val="es-CO"/>
+        </w:rPr>
+        <w:t>: 17</w:t>
+      </w:r>
+    </w:p>
+    <w:p>
+      <w:pPr>
+        <w:pStyle w:val="ListParagraph"/>
+        <w:numPr>
+          <w:ilvl w:val="0"/>
+          <w:numId w:val="4"/>
+        </w:numPr>
+        <w:spacing w:line="276" w:lineRule="auto"/>
+        <w:jc w:val="both"/>
+        <w:rPr>
+          <w:rFonts w:ascii="Roboto" w:hAnsi="Roboto" w:cs="Arial"/>
+          <w:sz w:val="24"/>
+          <w:szCs w:val="24"/>
+          <w:lang w:val="es-CO"/>
+        </w:rPr>
+      </w:pPr>
+      <w:proofErr w:type="spellStart"/>
+      <w:r>
+        <w:rPr>
+          <w:rFonts w:ascii="Roboto" w:hAnsi="Roboto" w:cs="Arial"/>
+          <w:sz w:val="24"/>
+          <w:szCs w:val="24"/>
+          <w:lang w:val="es-CO"/>
+        </w:rPr>
+        <w:t>NextJs</w:t>
+      </w:r>
+      <w:proofErr w:type="spellEnd"/>
+      <w:r>
+        <w:rPr>
+          <w:rFonts w:ascii="Roboto" w:hAnsi="Roboto" w:cs="Arial"/>
+          <w:sz w:val="24"/>
+          <w:szCs w:val="24"/>
+          <w:lang w:val="es-CO"/>
+        </w:rPr>
+        <w:t xml:space="preserve">: </w:t>
+      </w:r>
+      <w:proofErr w:type="spellStart"/>
+      <w:r>
+        <w:rPr>
+          <w:rFonts w:ascii="Roboto" w:hAnsi="Roboto" w:cs="Arial"/>
+          <w:sz w:val="24"/>
+          <w:szCs w:val="24"/>
+          <w:lang w:val="es-CO"/>
+        </w:rPr>
+        <w:t>Latest</w:t>
+      </w:r>
+      <w:proofErr w:type="spellEnd"/>
+    </w:p>
+    <w:p>
+      <w:pPr>
+        <w:pStyle w:val="ListParagraph"/>
+        <w:numPr>
+          <w:ilvl w:val="0"/>
+          <w:numId w:val="4"/>
+        </w:numPr>
+        <w:spacing w:line="276" w:lineRule="auto"/>
+        <w:jc w:val="both"/>
+        <w:rPr>
+          <w:rFonts w:ascii="Roboto" w:hAnsi="Roboto" w:cs="Arial"/>
+          <w:sz w:val="24"/>
+          <w:szCs w:val="24"/>
+          <w:lang w:val="es-CO"/>
+        </w:rPr>
+      </w:pPr>
+      <w:proofErr w:type="spellStart"/>
+      <w:r>
+        <w:rPr>
+          <w:rFonts w:ascii="Roboto" w:hAnsi="Roboto" w:cs="Arial"/>
+          <w:sz w:val="24"/>
+          <w:szCs w:val="24"/>
+          <w:lang w:val="es-CO"/>
+        </w:rPr>
+        <w:t>Sass</w:t>
+      </w:r>
+      <w:proofErr w:type="spellEnd"/>
+      <w:r>
+        <w:rPr>
+          <w:rFonts w:ascii="Roboto" w:hAnsi="Roboto" w:cs="Arial"/>
+          <w:sz w:val="24"/>
+          <w:szCs w:val="24"/>
+          <w:lang w:val="es-CO"/>
+        </w:rPr>
+        <w:t>: 1.32</w:t>
+      </w:r>
+    </w:p>
+    <w:p>
+      <w:pPr>
+        <w:pStyle w:val="ListParagraph"/>
+        <w:numPr>
+          <w:ilvl w:val="0"/>
+          <w:numId w:val="4"/>
+        </w:numPr>
+        <w:spacing w:line="276" w:lineRule="auto"/>
+        <w:jc w:val="both"/>
+        <w:rPr>
+          <w:rFonts w:ascii="Roboto" w:hAnsi="Roboto" w:cs="Arial"/>
+          <w:sz w:val="24"/>
+          <w:szCs w:val="24"/>
+          <w:lang w:val="es-CO"/>
+        </w:rPr>
+      </w:pPr>
+      <w:r>
+        <w:rPr>
+          <w:rFonts w:ascii="Roboto" w:hAnsi="Roboto" w:cs="Arial"/>
+          <w:sz w:val="24"/>
+          <w:szCs w:val="24"/>
+          <w:lang w:val="es-CO"/>
+        </w:rPr>
+        <w:t xml:space="preserve">React </w:t>
+      </w:r>
+      <w:proofErr w:type="spellStart"/>
+      <w:r>
+        <w:rPr>
+          <w:rFonts w:ascii="Roboto" w:hAnsi="Roboto" w:cs="Arial"/>
+          <w:sz w:val="24"/>
+          <w:szCs w:val="24"/>
+          <w:lang w:val="es-CO"/>
+        </w:rPr>
+        <w:t>Lottie</w:t>
+      </w:r>
+      <w:proofErr w:type="spellEnd"/>
+      <w:r>
+        <w:rPr>
+          <w:rFonts w:ascii="Roboto" w:hAnsi="Roboto" w:cs="Arial"/>
+          <w:sz w:val="24"/>
+          <w:szCs w:val="24"/>
+          <w:lang w:val="es-CO"/>
+        </w:rPr>
+        <w:t>: 1.2.3</w:t>
+      </w:r>
+    </w:p>
+    <w:p>
+      <w:pPr>
+        <w:pStyle w:val="ListParagraph"/>
+        <w:numPr>
+          <w:ilvl w:val="0"/>
+          <w:numId w:val="4"/>
+        </w:numPr>
+        <w:spacing w:line="276" w:lineRule="auto"/>
+        <w:jc w:val="both"/>
+        <w:rPr>
+          <w:rFonts w:ascii="Roboto" w:hAnsi="Roboto" w:cs="Arial"/>
+          <w:sz w:val="24"/>
+          <w:szCs w:val="24"/>
+          <w:lang w:val="es-CO"/>
+        </w:rPr>
+      </w:pPr>
+      <w:proofErr w:type="spellStart"/>
+      <w:r>
+        <w:rPr>
+          <w:rFonts w:ascii="Roboto" w:hAnsi="Roboto" w:cs="Arial"/>
+          <w:sz w:val="24"/>
+          <w:szCs w:val="24"/>
+          <w:lang w:val="es-CO"/>
+        </w:rPr>
+        <w:t>Jest</w:t>
+      </w:r>
+      <w:proofErr w:type="spellEnd"/>
+      <w:r>
+        <w:rPr>
+          <w:rFonts w:ascii="Roboto" w:hAnsi="Roboto" w:cs="Arial"/>
+          <w:sz w:val="24"/>
+          <w:szCs w:val="24"/>
+          <w:lang w:val="es-CO"/>
+        </w:rPr>
+        <w:t>: 26.6.3</w:t>
+      </w:r>
+    </w:p>
+    <w:p>
+      <w:pPr>
+        <w:pStyle w:val="ListParagraph"/>
+        <w:numPr>
+          <w:ilvl w:val="0"/>
+          <w:numId w:val="4"/>
+        </w:numPr>
+        <w:spacing w:line="276" w:lineRule="auto"/>
+        <w:jc w:val="both"/>
+        <w:rPr>
+          <w:rFonts w:ascii="Roboto" w:hAnsi="Roboto" w:cs="Arial"/>
+          <w:sz w:val="24"/>
+          <w:szCs w:val="24"/>
+          <w:lang w:val="es-CO"/>
+        </w:rPr>
+      </w:pPr>
+      <w:r>
+        <w:rPr>
+          <w:rFonts w:ascii="Roboto" w:hAnsi="Roboto" w:cs="Arial"/>
+          <w:sz w:val="24"/>
+          <w:szCs w:val="24"/>
+          <w:lang w:val="es-CO"/>
+        </w:rPr>
+        <w:t xml:space="preserve">React </w:t>
+      </w:r>
+      <w:proofErr w:type="spellStart"/>
+      <w:r>
+        <w:rPr>
+          <w:rFonts w:ascii="Roboto" w:hAnsi="Roboto" w:cs="Arial"/>
+          <w:sz w:val="24"/>
+          <w:szCs w:val="24"/>
+          <w:lang w:val="es-CO"/>
+        </w:rPr>
+        <w:t>Testing</w:t>
+      </w:r>
+      <w:proofErr w:type="spellEnd"/>
+      <w:r>
+        <w:rPr>
+          <w:rFonts w:ascii="Roboto" w:hAnsi="Roboto" w:cs="Arial"/>
+          <w:sz w:val="24"/>
+          <w:szCs w:val="24"/>
+          <w:lang w:val="es-CO"/>
+        </w:rPr>
+        <w:t xml:space="preserve"> Library: 11.2.7</w:t>
+      </w:r>
+    </w:p>
+    <w:p>
+      <w:pPr>
+        <w:pStyle w:val="ListParagraph"/>
+        <w:numPr>
+          <w:ilvl w:val="0"/>
+          <w:numId w:val="4"/>
+        </w:numPr>
+        <w:spacing w:line="276" w:lineRule="auto"/>
+        <w:jc w:val="both"/>
+        <w:rPr>
+          <w:rFonts w:ascii="Roboto" w:hAnsi="Roboto" w:cs="Arial"/>
+          <w:sz w:val="24"/>
+          <w:szCs w:val="24"/>
+          <w:lang w:val="es-CO"/>
+        </w:rPr>
+      </w:pPr>
+      <w:proofErr w:type="spellStart"/>
+      <w:r>
+        <w:rPr>
+          <w:rFonts w:ascii="Roboto" w:hAnsi="Roboto" w:cs="Arial"/>
+          <w:sz w:val="24"/>
+          <w:szCs w:val="24"/>
+          <w:lang w:val="es-CO"/>
+        </w:rPr>
+        <w:t>I</w:t>
+      </w:r>
+      <w:r>
+        <w:rPr>
+          <w:rFonts w:ascii="Roboto" w:hAnsi="Roboto" w:cs="Arial"/>
+          <w:sz w:val="24"/>
+          <w:szCs w:val="24"/>
+          <w:lang w:val="es-CO"/>
+        </w:rPr>
+        <w:t>dentity</w:t>
+      </w:r>
+      <w:proofErr w:type="spellEnd"/>
+      <w:r>
+        <w:rPr>
+          <w:rFonts w:ascii="Roboto" w:hAnsi="Roboto" w:cs="Arial"/>
+          <w:sz w:val="24"/>
+          <w:szCs w:val="24"/>
+          <w:lang w:val="es-CO"/>
+        </w:rPr>
+        <w:t>-</w:t>
+      </w:r>
+      <w:proofErr w:type="spellStart"/>
+      <w:r>
+        <w:rPr>
+          <w:rFonts w:ascii="Roboto" w:hAnsi="Roboto" w:cs="Arial"/>
+          <w:sz w:val="24"/>
+          <w:szCs w:val="24"/>
+          <w:lang w:val="es-CO"/>
+        </w:rPr>
+        <w:t>obj</w:t>
+      </w:r>
+      <w:proofErr w:type="spellEnd"/>
+      <w:r>
+        <w:rPr>
+          <w:rFonts w:ascii="Roboto" w:hAnsi="Roboto" w:cs="Arial"/>
+          <w:sz w:val="24"/>
+          <w:szCs w:val="24"/>
+          <w:lang w:val="es-CO"/>
+        </w:rPr>
+        <w:t>-proxy</w:t>
+      </w:r>
+      <w:r>
+        <w:rPr>
+          <w:rFonts w:ascii="Roboto" w:hAnsi="Roboto" w:cs="Arial"/>
+          <w:sz w:val="24"/>
+          <w:szCs w:val="24"/>
+          <w:lang w:val="es-CO"/>
+        </w:rPr>
+        <w:t>: 3.0.0</w:t>
+      </w:r>
+    </w:p>
+    <w:p>
+      <w:pPr>
+        <w:pStyle w:val="ListParagraph"/>
+        <w:spacing w:line="276" w:lineRule="auto"/>
+        <w:ind w:left="502"/>
+        <w:jc w:val="both"/>
+        <w:rPr>
+          <w:rFonts w:ascii="Roboto" w:hAnsi="Roboto" w:cs="Arial"/>
+          <w:sz w:val="24"/>
+          <w:szCs w:val="24"/>
+          <w:lang w:val="es-CO"/>
+        </w:rPr>
+      </w:pPr>
+    </w:p>
+    <w:p>
+      <w:pPr>
+        <w:spacing w:line="276" w:lineRule="auto"/>
+        <w:ind w:left="142"/>
+        <w:jc w:val="center"/>
+        <w:rPr>
+          <w:rFonts w:ascii="Roboto" w:hAnsi="Roboto" w:cs="Arial"/>
+          <w:sz w:val="24"/>
+          <w:szCs w:val="24"/>
+          <w:lang w:val="es-CO"/>
+        </w:rPr>
+      </w:pPr>
       <w:r>
         <w:rPr>
           <w:noProof/>
         </w:rPr>
         <w:drawing>
-          <wp:inline distT="0" distB="0" distL="0" distR="0" wp14:anchorId="1E17CA56" wp14:editId="4855E274">
-            <wp:extent cx="1742810" cy="3752850"/>
-            <wp:effectExtent l="0" t="0" r="0" b="0"/>
-            <wp:docPr id="20" name="Picture 20"/>
+          <wp:inline distT="0" distB="0" distL="0" distR="0" wp14:anchorId="318197AB" wp14:editId="5497558F">
+            <wp:extent cx="2208432" cy="3743325"/>
+            <wp:effectExtent l="0" t="0" r="1905" b="0"/>
+            <wp:docPr id="17" name="Picture 17"/>
             <wp:cNvGraphicFramePr>
               <a:graphicFrameLocks xmlns:a="http://schemas.openxmlformats.org/drawingml/2006/main" noChangeAspect="1"/>
             </wp:cNvGraphicFramePr>
@@ -3549,7 +3806,7 @@
                   <pic:spPr>
                     <a:xfrm>
                       <a:off x="0" y="0"/>
-                      <a:ext cx="1750351" cy="3769087"/>
+                      <a:ext cx="2211285" cy="3748160"/>
                     </a:xfrm>
                     <a:prstGeom prst="rect">
                       <a:avLst/>
@@ -3561,509 +3818,24 @@
           </wp:inline>
         </w:drawing>
       </w:r>
-    </w:p>
-    <w:p>
-      <w:pPr>
-        <w:pStyle w:val="Caption"/>
-        <w:jc w:val="center"/>
-      </w:pPr>
-      <w:r>
-        <w:t xml:space="preserve">Ilustración </w:t>
-      </w:r>
-      <w:r>
-        <w:fldChar w:fldCharType="begin"/>
-      </w:r>
-      <w:r>
-        <w:instrText xml:space="preserve"> SEQ Ilustración \* ARABIC </w:instrText>
-      </w:r>
-      <w:r>
-        <w:fldChar w:fldCharType="separate"/>
+      <w:r>
+        <w:rPr>
+          <w:rFonts w:ascii="Roboto" w:hAnsi="Roboto" w:cs="Arial"/>
+          <w:sz w:val="24"/>
+          <w:szCs w:val="24"/>
+          <w:lang w:val="es-CO"/>
+        </w:rPr>
+        <w:t xml:space="preserve"> </w:t>
       </w:r>
       <w:r>
         <w:rPr>
           <w:noProof/>
         </w:rPr>
-        <w:t>5</w:t>
-      </w:r>
-      <w:r>
-        <w:rPr>
-          <w:noProof/>
-        </w:rPr>
-        <w:fldChar w:fldCharType="end"/>
-      </w:r>
-      <w:r>
-        <w:t>. Estructura de aplicación Frontend</w:t>
-      </w:r>
-    </w:p>
-    <w:p>
-      <w:pPr>
-        <w:spacing w:line="276" w:lineRule="auto"/>
-        <w:ind w:left="142"/>
-        <w:jc w:val="both"/>
-        <w:rPr>
-          <w:rFonts w:ascii="Roboto" w:hAnsi="Roboto" w:cs="Arial"/>
-          <w:sz w:val="24"/>
-          <w:szCs w:val="24"/>
-          <w:lang w:val="es-CO"/>
-        </w:rPr>
-      </w:pPr>
-      <w:r>
-        <w:rPr>
-          <w:rFonts w:ascii="Roboto" w:hAnsi="Roboto" w:cs="Arial"/>
-          <w:sz w:val="24"/>
-          <w:szCs w:val="24"/>
-          <w:lang w:val="es-CO"/>
-        </w:rPr>
-        <w:lastRenderedPageBreak/>
-        <w:t xml:space="preserve">En </w:t>
-      </w:r>
-      <w:r>
-        <w:rPr>
-          <w:rFonts w:ascii="Roboto" w:hAnsi="Roboto" w:cs="Arial"/>
-          <w:sz w:val="24"/>
-          <w:szCs w:val="24"/>
-          <w:lang w:val="es-CO"/>
-        </w:rPr>
-        <w:t xml:space="preserve">primer </w:t>
-      </w:r>
-      <w:proofErr w:type="gramStart"/>
-      <w:r>
-        <w:rPr>
-          <w:rFonts w:ascii="Roboto" w:hAnsi="Roboto" w:cs="Arial"/>
-          <w:sz w:val="24"/>
-          <w:szCs w:val="24"/>
-          <w:lang w:val="es-CO"/>
-        </w:rPr>
-        <w:t>lugar</w:t>
-      </w:r>
-      <w:proofErr w:type="gramEnd"/>
-      <w:r>
-        <w:rPr>
-          <w:rFonts w:ascii="Roboto" w:hAnsi="Roboto" w:cs="Arial"/>
-          <w:sz w:val="24"/>
-          <w:szCs w:val="24"/>
-          <w:lang w:val="es-CO"/>
-        </w:rPr>
-        <w:t xml:space="preserve"> se tienen los </w:t>
-      </w:r>
-      <w:proofErr w:type="spellStart"/>
-      <w:r>
-        <w:rPr>
-          <w:rFonts w:ascii="Roboto" w:hAnsi="Roboto" w:cs="Arial"/>
-          <w:sz w:val="24"/>
-          <w:szCs w:val="24"/>
-          <w:lang w:val="es-CO"/>
-        </w:rPr>
-        <w:t>assets</w:t>
-      </w:r>
-      <w:proofErr w:type="spellEnd"/>
-      <w:r>
-        <w:rPr>
-          <w:rFonts w:ascii="Roboto" w:hAnsi="Roboto" w:cs="Arial"/>
-          <w:sz w:val="24"/>
-          <w:szCs w:val="24"/>
-          <w:lang w:val="es-CO"/>
-        </w:rPr>
-        <w:t xml:space="preserve"> generales, conformados por las animaciones </w:t>
-      </w:r>
-      <w:proofErr w:type="spellStart"/>
-      <w:r>
-        <w:rPr>
-          <w:rFonts w:ascii="Roboto" w:hAnsi="Roboto" w:cs="Arial"/>
-          <w:sz w:val="24"/>
-          <w:szCs w:val="24"/>
-          <w:lang w:val="es-CO"/>
-        </w:rPr>
-        <w:t>lottie</w:t>
-      </w:r>
-      <w:proofErr w:type="spellEnd"/>
-      <w:r>
-        <w:rPr>
-          <w:rFonts w:ascii="Roboto" w:hAnsi="Roboto" w:cs="Arial"/>
-          <w:sz w:val="24"/>
-          <w:szCs w:val="24"/>
-          <w:lang w:val="es-CO"/>
-        </w:rPr>
-        <w:t xml:space="preserve"> correspondiente a la pantalla de bienvenida, una búsqueda sin resultados y una página no encontrada. Seguida de los componentes donde se modularizó cada parte de la aplicación. Por un </w:t>
-      </w:r>
-      <w:proofErr w:type="gramStart"/>
-      <w:r>
-        <w:rPr>
-          <w:rFonts w:ascii="Roboto" w:hAnsi="Roboto" w:cs="Arial"/>
-          <w:sz w:val="24"/>
-          <w:szCs w:val="24"/>
-          <w:lang w:val="es-CO"/>
-        </w:rPr>
-        <w:t>lado</w:t>
-      </w:r>
-      <w:proofErr w:type="gramEnd"/>
-      <w:r>
-        <w:rPr>
-          <w:rFonts w:ascii="Roboto" w:hAnsi="Roboto" w:cs="Arial"/>
-          <w:sz w:val="24"/>
-          <w:szCs w:val="24"/>
-          <w:lang w:val="es-CO"/>
-        </w:rPr>
-        <w:t xml:space="preserve"> se tiene el componente “</w:t>
-      </w:r>
-      <w:proofErr w:type="spellStart"/>
-      <w:r>
-        <w:rPr>
-          <w:rFonts w:ascii="Roboto" w:hAnsi="Roboto" w:cs="Arial"/>
-          <w:sz w:val="24"/>
-          <w:szCs w:val="24"/>
-          <w:lang w:val="es-CO"/>
-        </w:rPr>
-        <w:t>Information</w:t>
-      </w:r>
-      <w:proofErr w:type="spellEnd"/>
-      <w:r>
-        <w:rPr>
-          <w:rFonts w:ascii="Roboto" w:hAnsi="Roboto" w:cs="Arial"/>
-          <w:sz w:val="24"/>
-          <w:szCs w:val="24"/>
-          <w:lang w:val="es-CO"/>
-        </w:rPr>
-        <w:t>,” el cual contiene la meta información para el renderizado del lado del servidor y favorecer el SEO.</w:t>
-      </w:r>
-    </w:p>
-    <w:p>
-      <w:pPr>
-        <w:spacing w:line="276" w:lineRule="auto"/>
-        <w:ind w:left="142"/>
-        <w:jc w:val="both"/>
-        <w:rPr>
-          <w:rFonts w:ascii="Roboto" w:hAnsi="Roboto" w:cs="Arial"/>
-          <w:sz w:val="24"/>
-          <w:szCs w:val="24"/>
-          <w:lang w:val="es-CO"/>
-        </w:rPr>
-      </w:pPr>
-      <w:r>
-        <w:rPr>
-          <w:rFonts w:ascii="Roboto" w:hAnsi="Roboto" w:cs="Arial"/>
-          <w:sz w:val="24"/>
-          <w:szCs w:val="24"/>
-          <w:lang w:val="es-CO"/>
-        </w:rPr>
-        <w:t xml:space="preserve">Se tiene una carpeta de </w:t>
-      </w:r>
-      <w:proofErr w:type="spellStart"/>
-      <w:r>
-        <w:rPr>
-          <w:rFonts w:ascii="Roboto" w:hAnsi="Roboto" w:cs="Arial"/>
-          <w:sz w:val="24"/>
-          <w:szCs w:val="24"/>
-          <w:lang w:val="es-CO"/>
-        </w:rPr>
-        <w:t>Hooks</w:t>
-      </w:r>
-      <w:proofErr w:type="spellEnd"/>
-      <w:r>
-        <w:rPr>
-          <w:rFonts w:ascii="Roboto" w:hAnsi="Roboto" w:cs="Arial"/>
-          <w:sz w:val="24"/>
-          <w:szCs w:val="24"/>
-          <w:lang w:val="es-CO"/>
-        </w:rPr>
-        <w:t xml:space="preserve"> </w:t>
-      </w:r>
-      <w:proofErr w:type="spellStart"/>
-      <w:r>
-        <w:rPr>
-          <w:rFonts w:ascii="Roboto" w:hAnsi="Roboto" w:cs="Arial"/>
-          <w:sz w:val="24"/>
-          <w:szCs w:val="24"/>
-          <w:lang w:val="es-CO"/>
-        </w:rPr>
-        <w:t>custom</w:t>
-      </w:r>
-      <w:proofErr w:type="spellEnd"/>
-      <w:r>
-        <w:rPr>
-          <w:rFonts w:ascii="Roboto" w:hAnsi="Roboto" w:cs="Arial"/>
-          <w:sz w:val="24"/>
-          <w:szCs w:val="24"/>
-          <w:lang w:val="es-CO"/>
-        </w:rPr>
-        <w:t xml:space="preserve"> (Utilizados en la barra de navegación), y los componentes aislados para su integración. Para mayor información de los componentes, remitirse al GitHub.</w:t>
-      </w:r>
-    </w:p>
-    <w:p>
-      <w:pPr>
-        <w:spacing w:line="276" w:lineRule="auto"/>
-        <w:ind w:left="142"/>
-        <w:jc w:val="both"/>
-        <w:rPr>
-          <w:rFonts w:ascii="Roboto" w:hAnsi="Roboto" w:cs="Arial"/>
-          <w:sz w:val="24"/>
-          <w:szCs w:val="24"/>
-          <w:lang w:val="es-CO"/>
-        </w:rPr>
-      </w:pPr>
-      <w:r>
-        <w:rPr>
-          <w:rFonts w:ascii="Roboto" w:hAnsi="Roboto" w:cs="Arial"/>
-          <w:sz w:val="24"/>
-          <w:szCs w:val="24"/>
-          <w:lang w:val="es-CO"/>
-        </w:rPr>
-        <w:t xml:space="preserve">En la carpeta ENV se encuentra un archivo de configuración para cuando la aplicación deba ser escalada y tenga diferentes ambientes, poderlos reemplazar para compilar versiones y que no se exponga información confidencial cuando se suba a algún repositorio público. La carpeta </w:t>
-      </w:r>
-      <w:proofErr w:type="spellStart"/>
-      <w:r>
-        <w:rPr>
-          <w:rFonts w:ascii="Roboto" w:hAnsi="Roboto" w:cs="Arial"/>
-          <w:sz w:val="24"/>
-          <w:szCs w:val="24"/>
-          <w:lang w:val="es-CO"/>
-        </w:rPr>
-        <w:t>pages</w:t>
-      </w:r>
-      <w:proofErr w:type="spellEnd"/>
-      <w:r>
-        <w:rPr>
-          <w:rFonts w:ascii="Roboto" w:hAnsi="Roboto" w:cs="Arial"/>
-          <w:sz w:val="24"/>
-          <w:szCs w:val="24"/>
-          <w:lang w:val="es-CO"/>
-        </w:rPr>
-        <w:t xml:space="preserve"> contiene las direcciones de la aplicación, los cuales son utilizados para redirigir la información, se aplicaron conceptos como </w:t>
-      </w:r>
-      <w:proofErr w:type="spellStart"/>
-      <w:r>
-        <w:rPr>
-          <w:rFonts w:ascii="Roboto" w:hAnsi="Roboto" w:cs="Arial"/>
-          <w:sz w:val="24"/>
-          <w:szCs w:val="24"/>
-          <w:lang w:val="es-CO"/>
-        </w:rPr>
-        <w:t>shallow-routing</w:t>
-      </w:r>
-      <w:proofErr w:type="spellEnd"/>
-      <w:r>
-        <w:rPr>
-          <w:rFonts w:ascii="Roboto" w:hAnsi="Roboto" w:cs="Arial"/>
-          <w:sz w:val="24"/>
-          <w:szCs w:val="24"/>
-          <w:lang w:val="es-CO"/>
-        </w:rPr>
-        <w:t xml:space="preserve"> y </w:t>
-      </w:r>
-      <w:proofErr w:type="spellStart"/>
-      <w:r>
-        <w:rPr>
-          <w:rFonts w:ascii="Roboto" w:hAnsi="Roboto" w:cs="Arial"/>
-          <w:sz w:val="24"/>
-          <w:szCs w:val="24"/>
-          <w:lang w:val="es-CO"/>
-        </w:rPr>
-        <w:t>dynamicRouting</w:t>
-      </w:r>
-      <w:proofErr w:type="spellEnd"/>
-      <w:r>
-        <w:rPr>
-          <w:rFonts w:ascii="Roboto" w:hAnsi="Roboto" w:cs="Arial"/>
-          <w:sz w:val="24"/>
-          <w:szCs w:val="24"/>
-          <w:lang w:val="es-CO"/>
-        </w:rPr>
-        <w:t xml:space="preserve">. </w:t>
-      </w:r>
-    </w:p>
-    <w:p>
-      <w:pPr>
-        <w:spacing w:line="276" w:lineRule="auto"/>
-        <w:ind w:left="142"/>
-        <w:jc w:val="both"/>
-        <w:rPr>
-          <w:rFonts w:ascii="Roboto" w:hAnsi="Roboto" w:cs="Arial"/>
-          <w:sz w:val="24"/>
-          <w:szCs w:val="24"/>
-          <w:lang w:val="es-CO"/>
-        </w:rPr>
-      </w:pPr>
-      <w:r>
-        <w:rPr>
-          <w:rFonts w:ascii="Roboto" w:hAnsi="Roboto" w:cs="Arial"/>
-          <w:sz w:val="24"/>
-          <w:szCs w:val="24"/>
-          <w:lang w:val="es-CO"/>
-        </w:rPr>
-        <w:t>Cada componente/page, contiene un archivo correspondiente a estilos en SASS y a nivel de la aplicación se tiene un archivo de configuración de estilos general y transversal a toda la aplicación.</w:t>
-      </w:r>
-    </w:p>
-    <w:p>
-      <w:pPr>
-        <w:spacing w:line="276" w:lineRule="auto"/>
-        <w:ind w:left="142"/>
-        <w:jc w:val="both"/>
-        <w:rPr>
-          <w:rFonts w:ascii="Roboto" w:hAnsi="Roboto" w:cs="Arial"/>
-          <w:sz w:val="24"/>
-          <w:szCs w:val="24"/>
-          <w:lang w:val="es-CO"/>
-        </w:rPr>
-      </w:pPr>
-      <w:r>
-        <w:rPr>
-          <w:rFonts w:ascii="Roboto" w:hAnsi="Roboto" w:cs="Arial"/>
-          <w:sz w:val="24"/>
-          <w:szCs w:val="24"/>
-          <w:lang w:val="es-CO"/>
-        </w:rPr>
-        <w:t xml:space="preserve">La carpeta __test__ contiene las pruebas unitarias de la aplicación, a modo general se encargaron de cubrir el renderizado de los componentes y de establecer la </w:t>
-      </w:r>
-      <w:proofErr w:type="spellStart"/>
-      <w:r>
-        <w:rPr>
-          <w:rFonts w:ascii="Roboto" w:hAnsi="Roboto" w:cs="Arial"/>
-          <w:sz w:val="24"/>
-          <w:szCs w:val="24"/>
-          <w:lang w:val="es-CO"/>
-        </w:rPr>
-        <w:t>suit</w:t>
-      </w:r>
-      <w:proofErr w:type="spellEnd"/>
-      <w:r>
-        <w:rPr>
-          <w:rFonts w:ascii="Roboto" w:hAnsi="Roboto" w:cs="Arial"/>
-          <w:sz w:val="24"/>
-          <w:szCs w:val="24"/>
-          <w:lang w:val="es-CO"/>
-        </w:rPr>
-        <w:t xml:space="preserve"> de pruebas para posteriores desarrollos.</w:t>
-      </w:r>
-    </w:p>
-    <w:p>
-      <w:pPr>
-        <w:rPr>
-          <w:rFonts w:ascii="Roboto" w:hAnsi="Roboto" w:cs="Arial"/>
-          <w:sz w:val="24"/>
-          <w:szCs w:val="24"/>
-          <w:lang w:val="es-CO"/>
-        </w:rPr>
-      </w:pPr>
-      <w:r>
-        <w:rPr>
-          <w:rFonts w:ascii="Roboto" w:hAnsi="Roboto" w:cs="Arial"/>
-          <w:sz w:val="24"/>
-          <w:szCs w:val="24"/>
-          <w:lang w:val="es-CO"/>
-        </w:rPr>
-        <w:br w:type="page"/>
-      </w:r>
-    </w:p>
-    <w:p>
-      <w:pPr>
-        <w:spacing w:line="276" w:lineRule="auto"/>
-        <w:ind w:left="142"/>
-        <w:jc w:val="both"/>
-        <w:rPr>
-          <w:rFonts w:ascii="Roboto" w:hAnsi="Roboto" w:cs="Arial"/>
-          <w:sz w:val="24"/>
-          <w:szCs w:val="24"/>
-          <w:lang w:val="es-CO"/>
-        </w:rPr>
-      </w:pPr>
-      <w:r>
-        <w:rPr>
-          <w:rFonts w:ascii="Roboto" w:hAnsi="Roboto" w:cs="Arial"/>
-          <w:b/>
-          <w:bCs/>
-          <w:sz w:val="24"/>
-          <w:szCs w:val="24"/>
-          <w:lang w:val="es-CO"/>
-        </w:rPr>
-        <w:lastRenderedPageBreak/>
-        <w:t>Evaluación de Rendimiento</w:t>
-      </w:r>
-      <w:r>
-        <w:rPr>
-          <w:rFonts w:ascii="Roboto" w:hAnsi="Roboto" w:cs="Arial"/>
-          <w:b/>
-          <w:bCs/>
-          <w:sz w:val="24"/>
-          <w:szCs w:val="24"/>
-          <w:lang w:val="es-CO"/>
-        </w:rPr>
-        <w:t>:</w:t>
-      </w:r>
-      <w:r>
-        <w:rPr>
-          <w:rFonts w:ascii="Roboto" w:hAnsi="Roboto" w:cs="Arial"/>
-          <w:b/>
-          <w:bCs/>
-          <w:sz w:val="24"/>
-          <w:szCs w:val="24"/>
-          <w:lang w:val="es-CO"/>
-        </w:rPr>
-        <w:t xml:space="preserve"> </w:t>
-      </w:r>
-      <w:r>
-        <w:rPr>
-          <w:rFonts w:ascii="Roboto" w:hAnsi="Roboto" w:cs="Arial"/>
-          <w:sz w:val="24"/>
-          <w:szCs w:val="24"/>
-          <w:lang w:val="es-CO"/>
-        </w:rPr>
-        <w:t xml:space="preserve">Para la finalización del ejercicio práctico se realizó una auditoria de interfaz a través de </w:t>
-      </w:r>
-      <w:proofErr w:type="spellStart"/>
-      <w:r>
-        <w:rPr>
-          <w:rFonts w:ascii="Roboto" w:hAnsi="Roboto" w:cs="Arial"/>
-          <w:sz w:val="24"/>
-          <w:szCs w:val="24"/>
-          <w:lang w:val="es-CO"/>
-        </w:rPr>
-        <w:t>LightHouse</w:t>
-      </w:r>
-      <w:proofErr w:type="spellEnd"/>
-      <w:r>
-        <w:rPr>
-          <w:rFonts w:ascii="Roboto" w:hAnsi="Roboto" w:cs="Arial"/>
-          <w:sz w:val="24"/>
-          <w:szCs w:val="24"/>
-          <w:lang w:val="es-CO"/>
-        </w:rPr>
-        <w:t xml:space="preserve"> por cada pantalla, obteniendo los siguientes resultados:</w:t>
-      </w:r>
-    </w:p>
-    <w:p>
-      <w:pPr>
-        <w:spacing w:line="276" w:lineRule="auto"/>
-        <w:ind w:left="142"/>
-        <w:jc w:val="both"/>
-        <w:rPr>
-          <w:rFonts w:ascii="Roboto" w:hAnsi="Roboto" w:cs="Arial"/>
-          <w:sz w:val="24"/>
-          <w:szCs w:val="24"/>
-          <w:lang w:val="es-CO"/>
-        </w:rPr>
-      </w:pPr>
-    </w:p>
-    <w:p>
-      <w:pPr>
-        <w:spacing w:line="276" w:lineRule="auto"/>
-        <w:ind w:left="142"/>
-        <w:jc w:val="center"/>
-        <w:rPr>
-          <w:rFonts w:ascii="Roboto" w:hAnsi="Roboto" w:cs="Arial"/>
-          <w:sz w:val="24"/>
-          <w:szCs w:val="24"/>
-          <w:lang w:val="es-CO"/>
-        </w:rPr>
-      </w:pPr>
-      <w:r>
-        <w:rPr>
-          <w:noProof/>
-        </w:rPr>
         <w:drawing>
-          <wp:inline distT="0" distB="0" distL="0" distR="0" wp14:anchorId="065F19A5" wp14:editId="337DD6DF">
-            <wp:extent cx="4857750" cy="3485540"/>
-            <wp:effectExtent l="0" t="0" r="0" b="635"/>
-            <wp:docPr id="5" name="Picture 5"/>
+          <wp:inline distT="0" distB="0" distL="0" distR="0" wp14:anchorId="1E17CA56" wp14:editId="4855E274">
+            <wp:extent cx="1742810" cy="3752850"/>
+            <wp:effectExtent l="0" t="0" r="0" b="0"/>
+            <wp:docPr id="20" name="Picture 20"/>
             <wp:cNvGraphicFramePr>
               <a:graphicFrameLocks xmlns:a="http://schemas.openxmlformats.org/drawingml/2006/main" noChangeAspect="1"/>
             </wp:cNvGraphicFramePr>
@@ -4083,7 +3855,7 @@
                   <pic:spPr>
                     <a:xfrm>
                       <a:off x="0" y="0"/>
-                      <a:ext cx="4897738" cy="3514232"/>
+                      <a:ext cx="1750351" cy="3769087"/>
                     </a:xfrm>
                     <a:prstGeom prst="rect">
                       <a:avLst/>
@@ -4104,44 +3876,487 @@
       <w:r>
         <w:t xml:space="preserve">Ilustración </w:t>
       </w:r>
-      <w:r>
-        <w:fldChar w:fldCharType="begin"/>
-      </w:r>
-      <w:r>
-        <w:instrText xml:space="preserve"> SEQ Ilustración \* ARABIC </w:instrText>
-      </w:r>
-      <w:r>
-        <w:fldChar w:fldCharType="separate"/>
-      </w:r>
+      <w:fldSimple w:instr=" SEQ Ilustración \* ARABIC ">
+        <w:r>
+          <w:rPr>
+            <w:noProof/>
+          </w:rPr>
+          <w:t>6</w:t>
+        </w:r>
+      </w:fldSimple>
+      <w:r>
+        <w:t>. Estructura de aplicación Frontend</w:t>
+      </w:r>
+    </w:p>
+    <w:p>
+      <w:pPr>
+        <w:spacing w:line="276" w:lineRule="auto"/>
+        <w:ind w:left="142"/>
+        <w:jc w:val="both"/>
+        <w:rPr>
+          <w:rFonts w:ascii="Roboto" w:hAnsi="Roboto" w:cs="Arial"/>
+          <w:sz w:val="24"/>
+          <w:szCs w:val="24"/>
+          <w:lang w:val="es-CO"/>
+        </w:rPr>
+      </w:pPr>
+      <w:r>
+        <w:rPr>
+          <w:rFonts w:ascii="Roboto" w:hAnsi="Roboto" w:cs="Arial"/>
+          <w:sz w:val="24"/>
+          <w:szCs w:val="24"/>
+          <w:lang w:val="es-CO"/>
+        </w:rPr>
+        <w:lastRenderedPageBreak/>
+        <w:t xml:space="preserve">En </w:t>
+      </w:r>
+      <w:r>
+        <w:rPr>
+          <w:rFonts w:ascii="Roboto" w:hAnsi="Roboto" w:cs="Arial"/>
+          <w:sz w:val="24"/>
+          <w:szCs w:val="24"/>
+          <w:lang w:val="es-CO"/>
+        </w:rPr>
+        <w:t xml:space="preserve">primer </w:t>
+      </w:r>
+      <w:proofErr w:type="gramStart"/>
+      <w:r>
+        <w:rPr>
+          <w:rFonts w:ascii="Roboto" w:hAnsi="Roboto" w:cs="Arial"/>
+          <w:sz w:val="24"/>
+          <w:szCs w:val="24"/>
+          <w:lang w:val="es-CO"/>
+        </w:rPr>
+        <w:t>lugar</w:t>
+      </w:r>
+      <w:proofErr w:type="gramEnd"/>
+      <w:r>
+        <w:rPr>
+          <w:rFonts w:ascii="Roboto" w:hAnsi="Roboto" w:cs="Arial"/>
+          <w:sz w:val="24"/>
+          <w:szCs w:val="24"/>
+          <w:lang w:val="es-CO"/>
+        </w:rPr>
+        <w:t xml:space="preserve"> se tienen los </w:t>
+      </w:r>
+      <w:proofErr w:type="spellStart"/>
+      <w:r>
+        <w:rPr>
+          <w:rFonts w:ascii="Roboto" w:hAnsi="Roboto" w:cs="Arial"/>
+          <w:sz w:val="24"/>
+          <w:szCs w:val="24"/>
+          <w:lang w:val="es-CO"/>
+        </w:rPr>
+        <w:t>assets</w:t>
+      </w:r>
+      <w:proofErr w:type="spellEnd"/>
+      <w:r>
+        <w:rPr>
+          <w:rFonts w:ascii="Roboto" w:hAnsi="Roboto" w:cs="Arial"/>
+          <w:sz w:val="24"/>
+          <w:szCs w:val="24"/>
+          <w:lang w:val="es-CO"/>
+        </w:rPr>
+        <w:t xml:space="preserve"> generales, conformados por las animaciones </w:t>
+      </w:r>
+      <w:proofErr w:type="spellStart"/>
+      <w:r>
+        <w:rPr>
+          <w:rFonts w:ascii="Roboto" w:hAnsi="Roboto" w:cs="Arial"/>
+          <w:sz w:val="24"/>
+          <w:szCs w:val="24"/>
+          <w:lang w:val="es-CO"/>
+        </w:rPr>
+        <w:t>lottie</w:t>
+      </w:r>
+      <w:proofErr w:type="spellEnd"/>
+      <w:r>
+        <w:rPr>
+          <w:rFonts w:ascii="Roboto" w:hAnsi="Roboto" w:cs="Arial"/>
+          <w:sz w:val="24"/>
+          <w:szCs w:val="24"/>
+          <w:lang w:val="es-CO"/>
+        </w:rPr>
+        <w:t xml:space="preserve"> correspondiente a la pantalla de bienvenida, una búsqueda sin resultados y una página no encontrada. Seguida de los componentes donde se modularizó cada parte de la aplicación. Por un </w:t>
+      </w:r>
+      <w:proofErr w:type="gramStart"/>
+      <w:r>
+        <w:rPr>
+          <w:rFonts w:ascii="Roboto" w:hAnsi="Roboto" w:cs="Arial"/>
+          <w:sz w:val="24"/>
+          <w:szCs w:val="24"/>
+          <w:lang w:val="es-CO"/>
+        </w:rPr>
+        <w:t>lado</w:t>
+      </w:r>
+      <w:proofErr w:type="gramEnd"/>
+      <w:r>
+        <w:rPr>
+          <w:rFonts w:ascii="Roboto" w:hAnsi="Roboto" w:cs="Arial"/>
+          <w:sz w:val="24"/>
+          <w:szCs w:val="24"/>
+          <w:lang w:val="es-CO"/>
+        </w:rPr>
+        <w:t xml:space="preserve"> se tiene el componente “</w:t>
+      </w:r>
+      <w:proofErr w:type="spellStart"/>
+      <w:r>
+        <w:rPr>
+          <w:rFonts w:ascii="Roboto" w:hAnsi="Roboto" w:cs="Arial"/>
+          <w:sz w:val="24"/>
+          <w:szCs w:val="24"/>
+          <w:lang w:val="es-CO"/>
+        </w:rPr>
+        <w:t>Information</w:t>
+      </w:r>
+      <w:proofErr w:type="spellEnd"/>
+      <w:r>
+        <w:rPr>
+          <w:rFonts w:ascii="Roboto" w:hAnsi="Roboto" w:cs="Arial"/>
+          <w:sz w:val="24"/>
+          <w:szCs w:val="24"/>
+          <w:lang w:val="es-CO"/>
+        </w:rPr>
+        <w:t>,” el cual contiene la meta información para el renderizado del lado del servidor y favorecer el SEO.</w:t>
+      </w:r>
+    </w:p>
+    <w:p>
+      <w:pPr>
+        <w:spacing w:line="276" w:lineRule="auto"/>
+        <w:ind w:left="142"/>
+        <w:jc w:val="both"/>
+        <w:rPr>
+          <w:rFonts w:ascii="Roboto" w:hAnsi="Roboto" w:cs="Arial"/>
+          <w:sz w:val="24"/>
+          <w:szCs w:val="24"/>
+          <w:lang w:val="es-CO"/>
+        </w:rPr>
+      </w:pPr>
+      <w:r>
+        <w:rPr>
+          <w:rFonts w:ascii="Roboto" w:hAnsi="Roboto" w:cs="Arial"/>
+          <w:sz w:val="24"/>
+          <w:szCs w:val="24"/>
+          <w:lang w:val="es-CO"/>
+        </w:rPr>
+        <w:t xml:space="preserve">Se tiene una carpeta de </w:t>
+      </w:r>
+      <w:proofErr w:type="spellStart"/>
+      <w:r>
+        <w:rPr>
+          <w:rFonts w:ascii="Roboto" w:hAnsi="Roboto" w:cs="Arial"/>
+          <w:sz w:val="24"/>
+          <w:szCs w:val="24"/>
+          <w:lang w:val="es-CO"/>
+        </w:rPr>
+        <w:t>Hooks</w:t>
+      </w:r>
+      <w:proofErr w:type="spellEnd"/>
+      <w:r>
+        <w:rPr>
+          <w:rFonts w:ascii="Roboto" w:hAnsi="Roboto" w:cs="Arial"/>
+          <w:sz w:val="24"/>
+          <w:szCs w:val="24"/>
+          <w:lang w:val="es-CO"/>
+        </w:rPr>
+        <w:t xml:space="preserve"> </w:t>
+      </w:r>
+      <w:proofErr w:type="spellStart"/>
+      <w:r>
+        <w:rPr>
+          <w:rFonts w:ascii="Roboto" w:hAnsi="Roboto" w:cs="Arial"/>
+          <w:sz w:val="24"/>
+          <w:szCs w:val="24"/>
+          <w:lang w:val="es-CO"/>
+        </w:rPr>
+        <w:t>custom</w:t>
+      </w:r>
+      <w:proofErr w:type="spellEnd"/>
+      <w:r>
+        <w:rPr>
+          <w:rFonts w:ascii="Roboto" w:hAnsi="Roboto" w:cs="Arial"/>
+          <w:sz w:val="24"/>
+          <w:szCs w:val="24"/>
+          <w:lang w:val="es-CO"/>
+        </w:rPr>
+        <w:t xml:space="preserve"> (Utilizados en la barra de navegación), y los componentes aislados para su integración. Para mayor información de los componentes, remitirse al GitHub.</w:t>
+      </w:r>
+    </w:p>
+    <w:p>
+      <w:pPr>
+        <w:spacing w:line="276" w:lineRule="auto"/>
+        <w:ind w:left="142"/>
+        <w:jc w:val="both"/>
+        <w:rPr>
+          <w:rFonts w:ascii="Roboto" w:hAnsi="Roboto" w:cs="Arial"/>
+          <w:sz w:val="24"/>
+          <w:szCs w:val="24"/>
+          <w:lang w:val="es-CO"/>
+        </w:rPr>
+      </w:pPr>
+      <w:r>
+        <w:rPr>
+          <w:rFonts w:ascii="Roboto" w:hAnsi="Roboto" w:cs="Arial"/>
+          <w:sz w:val="24"/>
+          <w:szCs w:val="24"/>
+          <w:lang w:val="es-CO"/>
+        </w:rPr>
+        <w:t xml:space="preserve">En la carpeta ENV se encuentra un archivo de configuración para cuando la aplicación deba ser escalada y tenga diferentes ambientes, poderlos reemplazar para compilar versiones y que no se exponga información confidencial cuando se suba a algún repositorio público. La carpeta </w:t>
+      </w:r>
+      <w:proofErr w:type="spellStart"/>
+      <w:r>
+        <w:rPr>
+          <w:rFonts w:ascii="Roboto" w:hAnsi="Roboto" w:cs="Arial"/>
+          <w:sz w:val="24"/>
+          <w:szCs w:val="24"/>
+          <w:lang w:val="es-CO"/>
+        </w:rPr>
+        <w:t>pages</w:t>
+      </w:r>
+      <w:proofErr w:type="spellEnd"/>
+      <w:r>
+        <w:rPr>
+          <w:rFonts w:ascii="Roboto" w:hAnsi="Roboto" w:cs="Arial"/>
+          <w:sz w:val="24"/>
+          <w:szCs w:val="24"/>
+          <w:lang w:val="es-CO"/>
+        </w:rPr>
+        <w:t xml:space="preserve"> contiene las direcciones de la aplicación, los cuales son utilizados para redirigir la información, se aplicaron conceptos como </w:t>
+      </w:r>
+      <w:proofErr w:type="spellStart"/>
+      <w:r>
+        <w:rPr>
+          <w:rFonts w:ascii="Roboto" w:hAnsi="Roboto" w:cs="Arial"/>
+          <w:sz w:val="24"/>
+          <w:szCs w:val="24"/>
+          <w:lang w:val="es-CO"/>
+        </w:rPr>
+        <w:t>shallow-routing</w:t>
+      </w:r>
+      <w:proofErr w:type="spellEnd"/>
+      <w:r>
+        <w:rPr>
+          <w:rFonts w:ascii="Roboto" w:hAnsi="Roboto" w:cs="Arial"/>
+          <w:sz w:val="24"/>
+          <w:szCs w:val="24"/>
+          <w:lang w:val="es-CO"/>
+        </w:rPr>
+        <w:t xml:space="preserve"> y </w:t>
+      </w:r>
+      <w:proofErr w:type="spellStart"/>
+      <w:r>
+        <w:rPr>
+          <w:rFonts w:ascii="Roboto" w:hAnsi="Roboto" w:cs="Arial"/>
+          <w:sz w:val="24"/>
+          <w:szCs w:val="24"/>
+          <w:lang w:val="es-CO"/>
+        </w:rPr>
+        <w:t>dynamicRouting</w:t>
+      </w:r>
+      <w:proofErr w:type="spellEnd"/>
+      <w:r>
+        <w:rPr>
+          <w:rFonts w:ascii="Roboto" w:hAnsi="Roboto" w:cs="Arial"/>
+          <w:sz w:val="24"/>
+          <w:szCs w:val="24"/>
+          <w:lang w:val="es-CO"/>
+        </w:rPr>
+        <w:t xml:space="preserve">. </w:t>
+      </w:r>
+    </w:p>
+    <w:p>
+      <w:pPr>
+        <w:spacing w:line="276" w:lineRule="auto"/>
+        <w:ind w:left="142"/>
+        <w:jc w:val="both"/>
+        <w:rPr>
+          <w:rFonts w:ascii="Roboto" w:hAnsi="Roboto" w:cs="Arial"/>
+          <w:sz w:val="24"/>
+          <w:szCs w:val="24"/>
+          <w:lang w:val="es-CO"/>
+        </w:rPr>
+      </w:pPr>
+      <w:r>
+        <w:rPr>
+          <w:rFonts w:ascii="Roboto" w:hAnsi="Roboto" w:cs="Arial"/>
+          <w:sz w:val="24"/>
+          <w:szCs w:val="24"/>
+          <w:lang w:val="es-CO"/>
+        </w:rPr>
+        <w:t>Cada componente/page, contiene un archivo correspondiente a estilos en SASS y a nivel de la aplicación se tiene un archivo de configuración de estilos general y transversal a toda la aplicación.</w:t>
+      </w:r>
+    </w:p>
+    <w:p>
+      <w:pPr>
+        <w:spacing w:line="276" w:lineRule="auto"/>
+        <w:ind w:left="142"/>
+        <w:jc w:val="both"/>
+        <w:rPr>
+          <w:rFonts w:ascii="Roboto" w:hAnsi="Roboto" w:cs="Arial"/>
+          <w:sz w:val="24"/>
+          <w:szCs w:val="24"/>
+          <w:lang w:val="es-CO"/>
+        </w:rPr>
+      </w:pPr>
+      <w:r>
+        <w:rPr>
+          <w:rFonts w:ascii="Roboto" w:hAnsi="Roboto" w:cs="Arial"/>
+          <w:sz w:val="24"/>
+          <w:szCs w:val="24"/>
+          <w:lang w:val="es-CO"/>
+        </w:rPr>
+        <w:t xml:space="preserve">La carpeta __test__ contiene las pruebas unitarias de la aplicación, a modo general se encargaron de cubrir el renderizado de los componentes y de establecer la </w:t>
+      </w:r>
+      <w:proofErr w:type="spellStart"/>
+      <w:r>
+        <w:rPr>
+          <w:rFonts w:ascii="Roboto" w:hAnsi="Roboto" w:cs="Arial"/>
+          <w:sz w:val="24"/>
+          <w:szCs w:val="24"/>
+          <w:lang w:val="es-CO"/>
+        </w:rPr>
+        <w:t>suit</w:t>
+      </w:r>
+      <w:proofErr w:type="spellEnd"/>
+      <w:r>
+        <w:rPr>
+          <w:rFonts w:ascii="Roboto" w:hAnsi="Roboto" w:cs="Arial"/>
+          <w:sz w:val="24"/>
+          <w:szCs w:val="24"/>
+          <w:lang w:val="es-CO"/>
+        </w:rPr>
+        <w:t xml:space="preserve"> de pruebas para posteriores desarrollos.</w:t>
+      </w:r>
+    </w:p>
+    <w:p>
+      <w:pPr>
+        <w:rPr>
+          <w:rFonts w:ascii="Roboto" w:hAnsi="Roboto" w:cs="Arial"/>
+          <w:sz w:val="24"/>
+          <w:szCs w:val="24"/>
+          <w:lang w:val="es-CO"/>
+        </w:rPr>
+      </w:pPr>
+      <w:r>
+        <w:rPr>
+          <w:rFonts w:ascii="Roboto" w:hAnsi="Roboto" w:cs="Arial"/>
+          <w:sz w:val="24"/>
+          <w:szCs w:val="24"/>
+          <w:lang w:val="es-CO"/>
+        </w:rPr>
+        <w:br w:type="page"/>
+      </w:r>
+    </w:p>
+    <w:p>
+      <w:pPr>
+        <w:spacing w:line="276" w:lineRule="auto"/>
+        <w:ind w:left="142"/>
+        <w:jc w:val="both"/>
+        <w:rPr>
+          <w:rFonts w:ascii="Roboto" w:hAnsi="Roboto" w:cs="Arial"/>
+          <w:sz w:val="24"/>
+          <w:szCs w:val="24"/>
+          <w:lang w:val="es-CO"/>
+        </w:rPr>
+      </w:pPr>
+      <w:r>
+        <w:rPr>
+          <w:rFonts w:ascii="Roboto" w:hAnsi="Roboto" w:cs="Arial"/>
+          <w:b/>
+          <w:bCs/>
+          <w:sz w:val="24"/>
+          <w:szCs w:val="24"/>
+          <w:lang w:val="es-CO"/>
+        </w:rPr>
+        <w:lastRenderedPageBreak/>
+        <w:t>Evaluación de Rendimiento</w:t>
+      </w:r>
+      <w:r>
+        <w:rPr>
+          <w:rFonts w:ascii="Roboto" w:hAnsi="Roboto" w:cs="Arial"/>
+          <w:b/>
+          <w:bCs/>
+          <w:sz w:val="24"/>
+          <w:szCs w:val="24"/>
+          <w:lang w:val="es-CO"/>
+        </w:rPr>
+        <w:t>:</w:t>
+      </w:r>
+      <w:r>
+        <w:rPr>
+          <w:rFonts w:ascii="Roboto" w:hAnsi="Roboto" w:cs="Arial"/>
+          <w:b/>
+          <w:bCs/>
+          <w:sz w:val="24"/>
+          <w:szCs w:val="24"/>
+          <w:lang w:val="es-CO"/>
+        </w:rPr>
+        <w:t xml:space="preserve"> </w:t>
+      </w:r>
+      <w:r>
+        <w:rPr>
+          <w:rFonts w:ascii="Roboto" w:hAnsi="Roboto" w:cs="Arial"/>
+          <w:sz w:val="24"/>
+          <w:szCs w:val="24"/>
+          <w:lang w:val="es-CO"/>
+        </w:rPr>
+        <w:t xml:space="preserve">Para la finalización del ejercicio práctico se realizó una auditoria de interfaz a través de </w:t>
+      </w:r>
+      <w:proofErr w:type="spellStart"/>
+      <w:r>
+        <w:rPr>
+          <w:rFonts w:ascii="Roboto" w:hAnsi="Roboto" w:cs="Arial"/>
+          <w:sz w:val="24"/>
+          <w:szCs w:val="24"/>
+          <w:lang w:val="es-CO"/>
+        </w:rPr>
+        <w:t>LightHouse</w:t>
+      </w:r>
+      <w:proofErr w:type="spellEnd"/>
+      <w:r>
+        <w:rPr>
+          <w:rFonts w:ascii="Roboto" w:hAnsi="Roboto" w:cs="Arial"/>
+          <w:sz w:val="24"/>
+          <w:szCs w:val="24"/>
+          <w:lang w:val="es-CO"/>
+        </w:rPr>
+        <w:t xml:space="preserve"> por cada pantalla, obteniendo los siguientes resultados:</w:t>
+      </w:r>
+    </w:p>
+    <w:p>
+      <w:pPr>
+        <w:spacing w:line="276" w:lineRule="auto"/>
+        <w:ind w:left="142"/>
+        <w:jc w:val="both"/>
+        <w:rPr>
+          <w:rFonts w:ascii="Roboto" w:hAnsi="Roboto" w:cs="Arial"/>
+          <w:sz w:val="24"/>
+          <w:szCs w:val="24"/>
+          <w:lang w:val="es-CO"/>
+        </w:rPr>
+      </w:pPr>
+    </w:p>
+    <w:p>
+      <w:pPr>
+        <w:spacing w:line="276" w:lineRule="auto"/>
+        <w:ind w:left="142"/>
+        <w:jc w:val="center"/>
+        <w:rPr>
+          <w:rFonts w:ascii="Roboto" w:hAnsi="Roboto" w:cs="Arial"/>
+          <w:sz w:val="24"/>
+          <w:szCs w:val="24"/>
+          <w:lang w:val="es-CO"/>
+        </w:rPr>
+      </w:pPr>
       <w:r>
         <w:rPr>
           <w:noProof/>
         </w:rPr>
-        <w:t>6</w:t>
-      </w:r>
-      <w:r>
-        <w:rPr>
-          <w:noProof/>
-        </w:rPr>
-        <w:fldChar w:fldCharType="end"/>
-      </w:r>
-      <w:r>
-        <w:t>. Pantalla inicial</w:t>
-      </w:r>
-    </w:p>
-    <w:p>
-      <w:pPr>
-        <w:jc w:val="center"/>
-      </w:pPr>
-      <w:r>
-        <w:rPr>
-          <w:noProof/>
-        </w:rPr>
         <w:drawing>
-          <wp:inline distT="0" distB="0" distL="0" distR="0" wp14:anchorId="255198DD" wp14:editId="6955C51A">
-            <wp:extent cx="4821089" cy="1800225"/>
-            <wp:effectExtent l="0" t="0" r="0" b="0"/>
-            <wp:docPr id="9" name="Picture 9"/>
+          <wp:inline distT="0" distB="0" distL="0" distR="0" wp14:anchorId="065F19A5" wp14:editId="337DD6DF">
+            <wp:extent cx="4857750" cy="3485540"/>
+            <wp:effectExtent l="0" t="0" r="0" b="635"/>
+            <wp:docPr id="5" name="Picture 5"/>
             <wp:cNvGraphicFramePr>
               <a:graphicFrameLocks xmlns:a="http://schemas.openxmlformats.org/drawingml/2006/main" noChangeAspect="1"/>
             </wp:cNvGraphicFramePr>
@@ -4161,7 +4376,7 @@
                   <pic:spPr>
                     <a:xfrm>
                       <a:off x="0" y="0"/>
-                      <a:ext cx="4839426" cy="1807072"/>
+                      <a:ext cx="4897738" cy="3514232"/>
                     </a:xfrm>
                     <a:prstGeom prst="rect">
                       <a:avLst/>
@@ -4182,55 +4397,31 @@
       <w:r>
         <w:t xml:space="preserve">Ilustración </w:t>
       </w:r>
-      <w:r>
-        <w:fldChar w:fldCharType="begin"/>
-      </w:r>
-      <w:r>
-        <w:instrText xml:space="preserve"> SEQ Ilustración \* ARABIC </w:instrText>
-      </w:r>
-      <w:r>
-        <w:fldChar w:fldCharType="separate"/>
-      </w:r>
+      <w:fldSimple w:instr=" SEQ Ilustración \* ARABIC ">
+        <w:r>
+          <w:rPr>
+            <w:noProof/>
+          </w:rPr>
+          <w:t>7</w:t>
+        </w:r>
+      </w:fldSimple>
+      <w:r>
+        <w:t>. Pantalla inicial</w:t>
+      </w:r>
+    </w:p>
+    <w:p>
+      <w:pPr>
+        <w:jc w:val="center"/>
+      </w:pPr>
       <w:r>
         <w:rPr>
           <w:noProof/>
         </w:rPr>
-        <w:t>7</w:t>
-      </w:r>
-      <w:r>
-        <w:rPr>
-          <w:noProof/>
-        </w:rPr>
-        <w:fldChar w:fldCharType="end"/>
-      </w:r>
-      <w:r>
-        <w:t>. Rendimiento pantalla inicial</w:t>
-      </w:r>
-    </w:p>
-    <w:p>
-      <w:pPr>
-        <w:spacing w:line="276" w:lineRule="auto"/>
-        <w:ind w:left="142"/>
-        <w:jc w:val="center"/>
-        <w:rPr>
-          <w:rFonts w:ascii="Roboto" w:hAnsi="Roboto" w:cs="Arial"/>
-          <w:b/>
-          <w:bCs/>
-          <w:sz w:val="24"/>
-          <w:szCs w:val="24"/>
-          <w:lang w:val="es-CO"/>
-        </w:rPr>
-      </w:pPr>
-      <w:r>
-        <w:rPr>
-          <w:noProof/>
-        </w:rPr>
-        <w:lastRenderedPageBreak/>
         <w:drawing>
-          <wp:inline distT="0" distB="0" distL="0" distR="0" wp14:anchorId="7C485342" wp14:editId="008E525F">
-            <wp:extent cx="4963885" cy="3027652"/>
-            <wp:effectExtent l="0" t="0" r="8255" b="1905"/>
-            <wp:docPr id="10" name="Picture 10"/>
+          <wp:inline distT="0" distB="0" distL="0" distR="0" wp14:anchorId="255198DD" wp14:editId="6955C51A">
+            <wp:extent cx="4821089" cy="1800225"/>
+            <wp:effectExtent l="0" t="0" r="0" b="0"/>
+            <wp:docPr id="9" name="Picture 9"/>
             <wp:cNvGraphicFramePr>
               <a:graphicFrameLocks xmlns:a="http://schemas.openxmlformats.org/drawingml/2006/main" noChangeAspect="1"/>
             </wp:cNvGraphicFramePr>
@@ -4250,7 +4441,7 @@
                   <pic:spPr>
                     <a:xfrm>
                       <a:off x="0" y="0"/>
-                      <a:ext cx="4968978" cy="3030759"/>
+                      <a:ext cx="4839426" cy="1807072"/>
                     </a:xfrm>
                     <a:prstGeom prst="rect">
                       <a:avLst/>
@@ -4265,6 +4456,26 @@
     </w:p>
     <w:p>
       <w:pPr>
+        <w:pStyle w:val="Caption"/>
+        <w:jc w:val="center"/>
+      </w:pPr>
+      <w:r>
+        <w:t xml:space="preserve">Ilustración </w:t>
+      </w:r>
+      <w:fldSimple w:instr=" SEQ Ilustración \* ARABIC ">
+        <w:r>
+          <w:rPr>
+            <w:noProof/>
+          </w:rPr>
+          <w:t>8</w:t>
+        </w:r>
+      </w:fldSimple>
+      <w:r>
+        <w:t>. Rendimiento pantalla inicial</w:t>
+      </w:r>
+    </w:p>
+    <w:p>
+      <w:pPr>
         <w:spacing w:line="276" w:lineRule="auto"/>
         <w:ind w:left="142"/>
         <w:jc w:val="center"/>
@@ -4281,11 +4492,12 @@
         <w:rPr>
           <w:noProof/>
         </w:rPr>
+        <w:lastRenderedPageBreak/>
         <w:drawing>
-          <wp:inline distT="0" distB="0" distL="0" distR="0" wp14:anchorId="3AB4E087" wp14:editId="2DC7BE3D">
-            <wp:extent cx="4953697" cy="1815225"/>
-            <wp:effectExtent l="0" t="0" r="0" b="0"/>
-            <wp:docPr id="11" name="Picture 11"/>
+          <wp:inline distT="0" distB="0" distL="0" distR="0" wp14:anchorId="7C485342" wp14:editId="008E525F">
+            <wp:extent cx="4963885" cy="3027652"/>
+            <wp:effectExtent l="0" t="0" r="8255" b="1905"/>
+            <wp:docPr id="10" name="Picture 10"/>
             <wp:cNvGraphicFramePr>
               <a:graphicFrameLocks xmlns:a="http://schemas.openxmlformats.org/drawingml/2006/main" noChangeAspect="1"/>
             </wp:cNvGraphicFramePr>
@@ -4305,7 +4517,7 @@
                   <pic:spPr>
                     <a:xfrm>
                       <a:off x="0" y="0"/>
-                      <a:ext cx="4974051" cy="1822684"/>
+                      <a:ext cx="4968978" cy="3030759"/>
                     </a:xfrm>
                     <a:prstGeom prst="rect">
                       <a:avLst/>
@@ -4320,7 +4532,8 @@
     </w:p>
     <w:p>
       <w:pPr>
-        <w:pStyle w:val="Caption"/>
+        <w:spacing w:line="276" w:lineRule="auto"/>
+        <w:ind w:left="142"/>
         <w:jc w:val="center"/>
         <w:rPr>
           <w:rFonts w:ascii="Roboto" w:hAnsi="Roboto" w:cs="Arial"/>
@@ -4332,55 +4545,14 @@
         </w:rPr>
       </w:pPr>
       <w:r>
-        <w:t xml:space="preserve">Ilustración </w:t>
-      </w:r>
-      <w:r>
-        <w:fldChar w:fldCharType="begin"/>
-      </w:r>
-      <w:r>
-        <w:instrText xml:space="preserve"> SEQ Ilustración \* ARABIC </w:instrText>
-      </w:r>
-      <w:r>
-        <w:fldChar w:fldCharType="separate"/>
-      </w:r>
-      <w:r>
         <w:rPr>
           <w:noProof/>
         </w:rPr>
-        <w:t>8</w:t>
-      </w:r>
-      <w:r>
-        <w:rPr>
-          <w:noProof/>
-        </w:rPr>
-        <w:fldChar w:fldCharType="end"/>
-      </w:r>
-      <w:r>
-        <w:t>. Rendimiento página de búsqueda inicial</w:t>
-      </w:r>
-    </w:p>
-    <w:p>
-      <w:pPr>
-        <w:jc w:val="center"/>
-        <w:rPr>
-          <w:rFonts w:ascii="Roboto" w:hAnsi="Roboto" w:cs="Arial"/>
-          <w:b/>
-          <w:bCs/>
-          <w:sz w:val="24"/>
-          <w:szCs w:val="24"/>
-          <w:lang w:val="es-CO"/>
-        </w:rPr>
-      </w:pPr>
-      <w:r>
-        <w:rPr>
-          <w:noProof/>
-        </w:rPr>
-        <w:lastRenderedPageBreak/>
         <w:drawing>
-          <wp:inline distT="0" distB="0" distL="0" distR="0" wp14:anchorId="3196F94E" wp14:editId="5263BBE0">
-            <wp:extent cx="4987637" cy="4089756"/>
-            <wp:effectExtent l="0" t="0" r="3810" b="6350"/>
-            <wp:docPr id="12" name="Picture 12"/>
+          <wp:inline distT="0" distB="0" distL="0" distR="0" wp14:anchorId="3AB4E087" wp14:editId="2DC7BE3D">
+            <wp:extent cx="4953697" cy="1815225"/>
+            <wp:effectExtent l="0" t="0" r="0" b="0"/>
+            <wp:docPr id="11" name="Picture 11"/>
             <wp:cNvGraphicFramePr>
               <a:graphicFrameLocks xmlns:a="http://schemas.openxmlformats.org/drawingml/2006/main" noChangeAspect="1"/>
             </wp:cNvGraphicFramePr>
@@ -4400,7 +4572,7 @@
                   <pic:spPr>
                     <a:xfrm>
                       <a:off x="0" y="0"/>
-                      <a:ext cx="4999202" cy="4099239"/>
+                      <a:ext cx="4974051" cy="1822684"/>
                     </a:xfrm>
                     <a:prstGeom prst="rect">
                       <a:avLst/>
@@ -4415,6 +4587,7 @@
     </w:p>
     <w:p>
       <w:pPr>
+        <w:pStyle w:val="Caption"/>
         <w:jc w:val="center"/>
         <w:rPr>
           <w:rFonts w:ascii="Roboto" w:hAnsi="Roboto" w:cs="Arial"/>
@@ -4426,14 +4599,42 @@
         </w:rPr>
       </w:pPr>
       <w:r>
+        <w:t xml:space="preserve">Ilustración </w:t>
+      </w:r>
+      <w:fldSimple w:instr=" SEQ Ilustración \* ARABIC ">
+        <w:r>
+          <w:rPr>
+            <w:noProof/>
+          </w:rPr>
+          <w:t>9</w:t>
+        </w:r>
+      </w:fldSimple>
+      <w:r>
+        <w:t>. Rendimiento página de búsqueda inicial</w:t>
+      </w:r>
+    </w:p>
+    <w:p>
+      <w:pPr>
+        <w:jc w:val="center"/>
+        <w:rPr>
+          <w:rFonts w:ascii="Roboto" w:hAnsi="Roboto" w:cs="Arial"/>
+          <w:b/>
+          <w:bCs/>
+          <w:sz w:val="24"/>
+          <w:szCs w:val="24"/>
+          <w:lang w:val="es-CO"/>
+        </w:rPr>
+      </w:pPr>
+      <w:r>
         <w:rPr>
           <w:noProof/>
         </w:rPr>
+        <w:lastRenderedPageBreak/>
         <w:drawing>
-          <wp:inline distT="0" distB="0" distL="0" distR="0" wp14:anchorId="6E44C5E5" wp14:editId="5F68DCD9">
-            <wp:extent cx="4981575" cy="2000250"/>
-            <wp:effectExtent l="0" t="0" r="9525" b="0"/>
-            <wp:docPr id="13" name="Picture 13"/>
+          <wp:inline distT="0" distB="0" distL="0" distR="0" wp14:anchorId="3196F94E" wp14:editId="5263BBE0">
+            <wp:extent cx="4987637" cy="4089756"/>
+            <wp:effectExtent l="0" t="0" r="3810" b="6350"/>
+            <wp:docPr id="12" name="Picture 12"/>
             <wp:cNvGraphicFramePr>
               <a:graphicFrameLocks xmlns:a="http://schemas.openxmlformats.org/drawingml/2006/main" noChangeAspect="1"/>
             </wp:cNvGraphicFramePr>
@@ -4453,7 +4654,7 @@
                   <pic:spPr>
                     <a:xfrm>
                       <a:off x="0" y="0"/>
-                      <a:ext cx="4981575" cy="2000250"/>
+                      <a:ext cx="4999202" cy="4099239"/>
                     </a:xfrm>
                     <a:prstGeom prst="rect">
                       <a:avLst/>
@@ -4468,7 +4669,6 @@
     </w:p>
     <w:p>
       <w:pPr>
-        <w:pStyle w:val="Caption"/>
         <w:jc w:val="center"/>
         <w:rPr>
           <w:rFonts w:ascii="Roboto" w:hAnsi="Roboto" w:cs="Arial"/>
@@ -4480,122 +4680,14 @@
         </w:rPr>
       </w:pPr>
       <w:r>
-        <w:t xml:space="preserve">Ilustración </w:t>
-      </w:r>
-      <w:r>
-        <w:fldChar w:fldCharType="begin"/>
-      </w:r>
-      <w:r>
-        <w:instrText xml:space="preserve"> SEQ Ilustración \* ARABIC </w:instrText>
-      </w:r>
-      <w:r>
-        <w:fldChar w:fldCharType="separate"/>
-      </w:r>
-      <w:r>
         <w:rPr>
           <w:noProof/>
         </w:rPr>
-        <w:t>9</w:t>
-      </w:r>
-      <w:r>
-        <w:rPr>
-          <w:noProof/>
-        </w:rPr>
-        <w:fldChar w:fldCharType="end"/>
-      </w:r>
-      <w:r>
-        <w:t>. Rendimiento pantalla de búsqueda de elementos</w:t>
-      </w:r>
-    </w:p>
-    <w:p>
-      <w:pPr>
-        <w:jc w:val="center"/>
-        <w:rPr>
-          <w:rFonts w:ascii="Roboto" w:hAnsi="Roboto" w:cs="Arial"/>
-          <w:b/>
-          <w:bCs/>
-          <w:sz w:val="24"/>
-          <w:szCs w:val="24"/>
-          <w:lang w:val="es-CO"/>
-        </w:rPr>
-      </w:pPr>
-    </w:p>
-    <w:p>
-      <w:pPr>
-        <w:jc w:val="center"/>
-        <w:rPr>
-          <w:rFonts w:ascii="Roboto" w:hAnsi="Roboto" w:cs="Arial"/>
-          <w:b/>
-          <w:bCs/>
-          <w:sz w:val="24"/>
-          <w:szCs w:val="24"/>
-          <w:lang w:val="es-CO"/>
-        </w:rPr>
-      </w:pPr>
-    </w:p>
-    <w:p>
-      <w:pPr>
-        <w:jc w:val="center"/>
-        <w:rPr>
-          <w:rFonts w:ascii="Roboto" w:hAnsi="Roboto" w:cs="Arial"/>
-          <w:b/>
-          <w:bCs/>
-          <w:sz w:val="24"/>
-          <w:szCs w:val="24"/>
-          <w:lang w:val="es-CO"/>
-        </w:rPr>
-      </w:pPr>
-    </w:p>
-    <w:p>
-      <w:pPr>
-        <w:jc w:val="center"/>
-        <w:rPr>
-          <w:rFonts w:ascii="Roboto" w:hAnsi="Roboto" w:cs="Arial"/>
-          <w:b/>
-          <w:bCs/>
-          <w:sz w:val="24"/>
-          <w:szCs w:val="24"/>
-          <w:lang w:val="es-CO"/>
-        </w:rPr>
-      </w:pPr>
-    </w:p>
-    <w:p>
-      <w:pPr>
-        <w:jc w:val="center"/>
-        <w:rPr>
-          <w:rFonts w:ascii="Roboto" w:hAnsi="Roboto" w:cs="Arial"/>
-          <w:b/>
-          <w:bCs/>
-          <w:sz w:val="24"/>
-          <w:szCs w:val="24"/>
-          <w:lang w:val="es-CO"/>
-        </w:rPr>
-      </w:pPr>
-    </w:p>
-    <w:p>
-      <w:pPr>
-        <w:spacing w:line="276" w:lineRule="auto"/>
-        <w:ind w:left="142"/>
-        <w:jc w:val="center"/>
-        <w:rPr>
-          <w:rFonts w:ascii="Roboto" w:hAnsi="Roboto" w:cs="Arial"/>
-          <w:b/>
-          <w:bCs/>
-          <w:sz w:val="24"/>
-          <w:szCs w:val="24"/>
-          <w:lang w:val="es-CO"/>
-        </w:rPr>
-      </w:pPr>
-      <w:r>
-        <w:rPr>
-          <w:noProof/>
-        </w:rPr>
-        <w:lastRenderedPageBreak/>
         <w:drawing>
-          <wp:inline distT="0" distB="0" distL="0" distR="0" wp14:anchorId="0291E9E3" wp14:editId="069531E0">
-            <wp:extent cx="5165766" cy="4872708"/>
-            <wp:effectExtent l="0" t="0" r="0" b="4445"/>
-            <wp:docPr id="14" name="Picture 14"/>
+          <wp:inline distT="0" distB="0" distL="0" distR="0" wp14:anchorId="6E44C5E5" wp14:editId="5F68DCD9">
+            <wp:extent cx="4981575" cy="2000250"/>
+            <wp:effectExtent l="0" t="0" r="9525" b="0"/>
+            <wp:docPr id="13" name="Picture 13"/>
             <wp:cNvGraphicFramePr>
               <a:graphicFrameLocks xmlns:a="http://schemas.openxmlformats.org/drawingml/2006/main" noChangeAspect="1"/>
             </wp:cNvGraphicFramePr>
@@ -4615,7 +4707,7 @@
                   <pic:spPr>
                     <a:xfrm>
                       <a:off x="0" y="0"/>
-                      <a:ext cx="5168866" cy="4875632"/>
+                      <a:ext cx="4981575" cy="2000250"/>
                     </a:xfrm>
                     <a:prstGeom prst="rect">
                       <a:avLst/>
@@ -4630,6 +4722,99 @@
     </w:p>
     <w:p>
       <w:pPr>
+        <w:pStyle w:val="Caption"/>
+        <w:jc w:val="center"/>
+        <w:rPr>
+          <w:rFonts w:ascii="Roboto" w:hAnsi="Roboto" w:cs="Arial"/>
+          <w:b/>
+          <w:bCs/>
+          <w:sz w:val="24"/>
+          <w:szCs w:val="24"/>
+          <w:lang w:val="es-CO"/>
+        </w:rPr>
+      </w:pPr>
+      <w:r>
+        <w:t xml:space="preserve">Ilustración </w:t>
+      </w:r>
+      <w:fldSimple w:instr=" SEQ Ilustración \* ARABIC ">
+        <w:r>
+          <w:rPr>
+            <w:noProof/>
+          </w:rPr>
+          <w:t>10</w:t>
+        </w:r>
+      </w:fldSimple>
+      <w:r>
+        <w:t>. Rendimiento pantalla de búsqueda de elementos</w:t>
+      </w:r>
+    </w:p>
+    <w:p>
+      <w:pPr>
+        <w:jc w:val="center"/>
+        <w:rPr>
+          <w:rFonts w:ascii="Roboto" w:hAnsi="Roboto" w:cs="Arial"/>
+          <w:b/>
+          <w:bCs/>
+          <w:sz w:val="24"/>
+          <w:szCs w:val="24"/>
+          <w:lang w:val="es-CO"/>
+        </w:rPr>
+      </w:pPr>
+    </w:p>
+    <w:p>
+      <w:pPr>
+        <w:jc w:val="center"/>
+        <w:rPr>
+          <w:rFonts w:ascii="Roboto" w:hAnsi="Roboto" w:cs="Arial"/>
+          <w:b/>
+          <w:bCs/>
+          <w:sz w:val="24"/>
+          <w:szCs w:val="24"/>
+          <w:lang w:val="es-CO"/>
+        </w:rPr>
+      </w:pPr>
+    </w:p>
+    <w:p>
+      <w:pPr>
+        <w:jc w:val="center"/>
+        <w:rPr>
+          <w:rFonts w:ascii="Roboto" w:hAnsi="Roboto" w:cs="Arial"/>
+          <w:b/>
+          <w:bCs/>
+          <w:sz w:val="24"/>
+          <w:szCs w:val="24"/>
+          <w:lang w:val="es-CO"/>
+        </w:rPr>
+      </w:pPr>
+    </w:p>
+    <w:p>
+      <w:pPr>
+        <w:jc w:val="center"/>
+        <w:rPr>
+          <w:rFonts w:ascii="Roboto" w:hAnsi="Roboto" w:cs="Arial"/>
+          <w:b/>
+          <w:bCs/>
+          <w:sz w:val="24"/>
+          <w:szCs w:val="24"/>
+          <w:lang w:val="es-CO"/>
+        </w:rPr>
+      </w:pPr>
+    </w:p>
+    <w:p>
+      <w:pPr>
+        <w:jc w:val="center"/>
+        <w:rPr>
+          <w:rFonts w:ascii="Roboto" w:hAnsi="Roboto" w:cs="Arial"/>
+          <w:b/>
+          <w:bCs/>
+          <w:sz w:val="24"/>
+          <w:szCs w:val="24"/>
+          <w:lang w:val="es-CO"/>
+        </w:rPr>
+      </w:pPr>
+    </w:p>
+    <w:p>
+      <w:pPr>
         <w:spacing w:line="276" w:lineRule="auto"/>
         <w:ind w:left="142"/>
         <w:jc w:val="center"/>
@@ -4646,11 +4831,12 @@
         <w:rPr>
           <w:noProof/>
         </w:rPr>
+        <w:lastRenderedPageBreak/>
         <w:drawing>
-          <wp:inline distT="0" distB="0" distL="0" distR="0" wp14:anchorId="1E83BEDE" wp14:editId="3F3E0278">
-            <wp:extent cx="5200650" cy="1952625"/>
-            <wp:effectExtent l="0" t="0" r="0" b="9525"/>
-            <wp:docPr id="15" name="Picture 15"/>
+          <wp:inline distT="0" distB="0" distL="0" distR="0" wp14:anchorId="0291E9E3" wp14:editId="069531E0">
+            <wp:extent cx="5165766" cy="4872708"/>
+            <wp:effectExtent l="0" t="0" r="0" b="4445"/>
+            <wp:docPr id="14" name="Picture 14"/>
             <wp:cNvGraphicFramePr>
               <a:graphicFrameLocks xmlns:a="http://schemas.openxmlformats.org/drawingml/2006/main" noChangeAspect="1"/>
             </wp:cNvGraphicFramePr>
@@ -4670,7 +4856,7 @@
                   <pic:spPr>
                     <a:xfrm>
                       <a:off x="0" y="0"/>
-                      <a:ext cx="5200650" cy="1952625"/>
+                      <a:ext cx="5168866" cy="4875632"/>
                     </a:xfrm>
                     <a:prstGeom prst="rect">
                       <a:avLst/>
@@ -4685,7 +4871,8 @@
     </w:p>
     <w:p>
       <w:pPr>
-        <w:pStyle w:val="Caption"/>
+        <w:spacing w:line="276" w:lineRule="auto"/>
+        <w:ind w:left="142"/>
         <w:jc w:val="center"/>
         <w:rPr>
           <w:rFonts w:ascii="Roboto" w:hAnsi="Roboto" w:cs="Arial"/>
@@ -4697,72 +4884,14 @@
         </w:rPr>
       </w:pPr>
       <w:r>
-        <w:t xml:space="preserve">Ilustración </w:t>
-      </w:r>
-      <w:r>
-        <w:fldChar w:fldCharType="begin"/>
-      </w:r>
-      <w:r>
-        <w:instrText xml:space="preserve"> SEQ Ilustración \* ARABIC </w:instrText>
-      </w:r>
-      <w:r>
-        <w:fldChar w:fldCharType="separate"/>
-      </w:r>
-      <w:r>
         <w:rPr>
           <w:noProof/>
         </w:rPr>
-        <w:t>10</w:t>
-      </w:r>
-      <w:r>
-        <w:rPr>
-          <w:noProof/>
-        </w:rPr>
-        <w:fldChar w:fldCharType="end"/>
-      </w:r>
-      <w:r>
-        <w:t>. Pantalla detalle de producto</w:t>
-      </w:r>
-    </w:p>
-    <w:p>
-      <w:pPr>
-        <w:spacing w:line="276" w:lineRule="auto"/>
-        <w:ind w:left="142"/>
-        <w:jc w:val="both"/>
-        <w:rPr>
-          <w:rFonts w:ascii="Roboto" w:hAnsi="Roboto" w:cs="Arial"/>
-          <w:b/>
-          <w:bCs/>
-          <w:sz w:val="24"/>
-          <w:szCs w:val="24"/>
-          <w:lang w:val="es-CO"/>
-        </w:rPr>
-      </w:pPr>
-    </w:p>
-    <w:p>
-      <w:pPr>
-        <w:spacing w:line="276" w:lineRule="auto"/>
-        <w:ind w:left="142"/>
-        <w:jc w:val="center"/>
-        <w:rPr>
-          <w:rFonts w:ascii="Roboto" w:hAnsi="Roboto" w:cs="Arial"/>
-          <w:b/>
-          <w:bCs/>
-          <w:sz w:val="24"/>
-          <w:szCs w:val="24"/>
-          <w:lang w:val="es-CO"/>
-        </w:rPr>
-      </w:pPr>
-      <w:r>
-        <w:rPr>
-          <w:noProof/>
-        </w:rPr>
-        <w:lastRenderedPageBreak/>
         <w:drawing>
-          <wp:inline distT="0" distB="0" distL="0" distR="0" wp14:anchorId="1AFD30F7" wp14:editId="02FE4691">
-            <wp:extent cx="4736692" cy="2826327"/>
-            <wp:effectExtent l="0" t="0" r="6985" b="0"/>
-            <wp:docPr id="16" name="Picture 16"/>
+          <wp:inline distT="0" distB="0" distL="0" distR="0" wp14:anchorId="1E83BEDE" wp14:editId="3F3E0278">
+            <wp:extent cx="5200650" cy="1952625"/>
+            <wp:effectExtent l="0" t="0" r="0" b="9525"/>
+            <wp:docPr id="15" name="Picture 15"/>
             <wp:cNvGraphicFramePr>
               <a:graphicFrameLocks xmlns:a="http://schemas.openxmlformats.org/drawingml/2006/main" noChangeAspect="1"/>
             </wp:cNvGraphicFramePr>
@@ -4782,7 +4911,7 @@
                   <pic:spPr>
                     <a:xfrm>
                       <a:off x="0" y="0"/>
-                      <a:ext cx="4751902" cy="2835403"/>
+                      <a:ext cx="5200650" cy="1952625"/>
                     </a:xfrm>
                     <a:prstGeom prst="rect">
                       <a:avLst/>
@@ -4794,15 +4923,74 @@
           </wp:inline>
         </w:drawing>
       </w:r>
+    </w:p>
+    <w:p>
+      <w:pPr>
+        <w:pStyle w:val="Caption"/>
+        <w:jc w:val="center"/>
+        <w:rPr>
+          <w:rFonts w:ascii="Roboto" w:hAnsi="Roboto" w:cs="Arial"/>
+          <w:b/>
+          <w:bCs/>
+          <w:sz w:val="24"/>
+          <w:szCs w:val="24"/>
+          <w:lang w:val="es-CO"/>
+        </w:rPr>
+      </w:pPr>
+      <w:r>
+        <w:t xml:space="preserve">Ilustración </w:t>
+      </w:r>
+      <w:fldSimple w:instr=" SEQ Ilustración \* ARABIC ">
+        <w:r>
+          <w:rPr>
+            <w:noProof/>
+          </w:rPr>
+          <w:t>11</w:t>
+        </w:r>
+      </w:fldSimple>
+      <w:r>
+        <w:t>. Pantalla detalle de producto</w:t>
+      </w:r>
+    </w:p>
+    <w:p>
+      <w:pPr>
+        <w:spacing w:line="276" w:lineRule="auto"/>
+        <w:ind w:left="142"/>
+        <w:jc w:val="both"/>
+        <w:rPr>
+          <w:rFonts w:ascii="Roboto" w:hAnsi="Roboto" w:cs="Arial"/>
+          <w:b/>
+          <w:bCs/>
+          <w:sz w:val="24"/>
+          <w:szCs w:val="24"/>
+          <w:lang w:val="es-CO"/>
+        </w:rPr>
+      </w:pPr>
+    </w:p>
+    <w:p>
+      <w:pPr>
+        <w:spacing w:line="276" w:lineRule="auto"/>
+        <w:ind w:left="142"/>
+        <w:jc w:val="center"/>
+        <w:rPr>
+          <w:rFonts w:ascii="Roboto" w:hAnsi="Roboto" w:cs="Arial"/>
+          <w:b/>
+          <w:bCs/>
+          <w:sz w:val="24"/>
+          <w:szCs w:val="24"/>
+          <w:lang w:val="es-CO"/>
+        </w:rPr>
+      </w:pPr>
       <w:r>
         <w:rPr>
           <w:noProof/>
         </w:rPr>
+        <w:lastRenderedPageBreak/>
         <w:drawing>
-          <wp:inline distT="0" distB="0" distL="0" distR="0" wp14:anchorId="3753AC61" wp14:editId="4E2BCB84">
-            <wp:extent cx="4716680" cy="2790702"/>
-            <wp:effectExtent l="0" t="0" r="8255" b="0"/>
-            <wp:docPr id="18" name="Picture 18"/>
+          <wp:inline distT="0" distB="0" distL="0" distR="0" wp14:anchorId="1AFD30F7" wp14:editId="02FE4691">
+            <wp:extent cx="4736692" cy="2826327"/>
+            <wp:effectExtent l="0" t="0" r="6985" b="0"/>
+            <wp:docPr id="16" name="Picture 16"/>
             <wp:cNvGraphicFramePr>
               <a:graphicFrameLocks xmlns:a="http://schemas.openxmlformats.org/drawingml/2006/main" noChangeAspect="1"/>
             </wp:cNvGraphicFramePr>
@@ -4822,7 +5010,7 @@
                   <pic:spPr>
                     <a:xfrm>
                       <a:off x="0" y="0"/>
-                      <a:ext cx="4728713" cy="2797821"/>
+                      <a:ext cx="4751902" cy="2835403"/>
                     </a:xfrm>
                     <a:prstGeom prst="rect">
                       <a:avLst/>
@@ -4834,30 +5022,15 @@
           </wp:inline>
         </w:drawing>
       </w:r>
-    </w:p>
-    <w:p>
-      <w:pPr>
-        <w:spacing w:line="276" w:lineRule="auto"/>
-        <w:ind w:left="142"/>
-        <w:jc w:val="center"/>
-        <w:rPr>
-          <w:rFonts w:ascii="Roboto" w:hAnsi="Roboto" w:cs="Arial"/>
-          <w:b/>
-          <w:bCs/>
-          <w:sz w:val="24"/>
-          <w:szCs w:val="24"/>
-          <w:lang w:val="es-CO"/>
-        </w:rPr>
-      </w:pPr>
       <w:r>
         <w:rPr>
           <w:noProof/>
         </w:rPr>
         <w:drawing>
-          <wp:inline distT="0" distB="0" distL="0" distR="0" wp14:anchorId="69920441" wp14:editId="03807A69">
-            <wp:extent cx="4726379" cy="1877972"/>
-            <wp:effectExtent l="0" t="0" r="0" b="8255"/>
-            <wp:docPr id="19" name="Picture 19"/>
+          <wp:inline distT="0" distB="0" distL="0" distR="0" wp14:anchorId="3753AC61" wp14:editId="4E2BCB84">
+            <wp:extent cx="4716680" cy="2790702"/>
+            <wp:effectExtent l="0" t="0" r="8255" b="0"/>
+            <wp:docPr id="18" name="Picture 18"/>
             <wp:cNvGraphicFramePr>
               <a:graphicFrameLocks xmlns:a="http://schemas.openxmlformats.org/drawingml/2006/main" noChangeAspect="1"/>
             </wp:cNvGraphicFramePr>
@@ -4877,7 +5050,7 @@
                   <pic:spPr>
                     <a:xfrm>
                       <a:off x="0" y="0"/>
-                      <a:ext cx="4731567" cy="1880033"/>
+                      <a:ext cx="4728713" cy="2797821"/>
                     </a:xfrm>
                     <a:prstGeom prst="rect">
                       <a:avLst/>
@@ -4892,7 +5065,8 @@
     </w:p>
     <w:p>
       <w:pPr>
-        <w:pStyle w:val="Caption"/>
+        <w:spacing w:line="276" w:lineRule="auto"/>
+        <w:ind w:left="142"/>
         <w:jc w:val="center"/>
         <w:rPr>
           <w:rFonts w:ascii="Roboto" w:hAnsi="Roboto" w:cs="Arial"/>
@@ -4904,273 +5078,14 @@
         </w:rPr>
       </w:pPr>
       <w:r>
-        <w:t xml:space="preserve">Ilustración </w:t>
-      </w:r>
-      <w:r>
-        <w:fldChar w:fldCharType="begin"/>
-      </w:r>
-      <w:r>
-        <w:instrText xml:space="preserve"> SEQ Ilustración \* ARABIC </w:instrText>
-      </w:r>
-      <w:r>
-        <w:fldChar w:fldCharType="separate"/>
-      </w:r>
-      <w:r>
         <w:rPr>
           <w:noProof/>
         </w:rPr>
-        <w:t>11</w:t>
-      </w:r>
-      <w:r>
-        <w:rPr>
-          <w:noProof/>
-        </w:rPr>
-        <w:fldChar w:fldCharType="end"/>
-      </w:r>
-      <w:r>
-        <w:t>. Pantallas de animación para resultados</w:t>
-      </w:r>
-    </w:p>
-    <w:p>
-      <w:pPr>
-        <w:spacing w:line="276" w:lineRule="auto"/>
-        <w:ind w:left="142"/>
-        <w:jc w:val="both"/>
-        <w:rPr>
-          <w:rFonts w:ascii="Roboto" w:hAnsi="Roboto" w:cs="Arial"/>
-          <w:sz w:val="24"/>
-          <w:szCs w:val="24"/>
-          <w:lang w:val="es-CO"/>
-        </w:rPr>
-      </w:pPr>
-      <w:r>
-        <w:rPr>
-          <w:rFonts w:ascii="Roboto" w:hAnsi="Roboto" w:cs="Arial"/>
-          <w:b/>
-          <w:bCs/>
-          <w:sz w:val="24"/>
-          <w:szCs w:val="24"/>
-          <w:lang w:val="es-CO"/>
-        </w:rPr>
-        <w:lastRenderedPageBreak/>
-        <w:t>Ejecución</w:t>
-      </w:r>
-      <w:r>
-        <w:rPr>
-          <w:rFonts w:ascii="Roboto" w:hAnsi="Roboto" w:cs="Arial"/>
-          <w:b/>
-          <w:bCs/>
-          <w:sz w:val="24"/>
-          <w:szCs w:val="24"/>
-          <w:lang w:val="es-CO"/>
-        </w:rPr>
-        <w:t xml:space="preserve">: </w:t>
-      </w:r>
-      <w:r>
-        <w:rPr>
-          <w:rFonts w:ascii="Roboto" w:hAnsi="Roboto" w:cs="Arial"/>
-          <w:sz w:val="24"/>
-          <w:szCs w:val="24"/>
-          <w:lang w:val="es-CO"/>
-        </w:rPr>
-        <w:t>Para ejecutar la aplicación debe realizarse con los comandos “</w:t>
-      </w:r>
-      <w:proofErr w:type="spellStart"/>
-      <w:r>
-        <w:rPr>
-          <w:rFonts w:ascii="Roboto" w:hAnsi="Roboto" w:cs="Arial"/>
-          <w:sz w:val="24"/>
-          <w:szCs w:val="24"/>
-          <w:lang w:val="es-CO"/>
-        </w:rPr>
-        <w:t>npm</w:t>
-      </w:r>
-      <w:proofErr w:type="spellEnd"/>
-      <w:r>
-        <w:rPr>
-          <w:rFonts w:ascii="Roboto" w:hAnsi="Roboto" w:cs="Arial"/>
-          <w:sz w:val="24"/>
-          <w:szCs w:val="24"/>
-          <w:lang w:val="es-CO"/>
-        </w:rPr>
-        <w:t xml:space="preserve"> run </w:t>
-      </w:r>
-      <w:proofErr w:type="spellStart"/>
-      <w:r>
-        <w:rPr>
-          <w:rFonts w:ascii="Roboto" w:hAnsi="Roboto" w:cs="Arial"/>
-          <w:sz w:val="24"/>
-          <w:szCs w:val="24"/>
-          <w:lang w:val="es-CO"/>
-        </w:rPr>
-        <w:t>build</w:t>
-      </w:r>
-      <w:proofErr w:type="spellEnd"/>
-      <w:r>
-        <w:rPr>
-          <w:rFonts w:ascii="Roboto" w:hAnsi="Roboto" w:cs="Arial"/>
-          <w:sz w:val="24"/>
-          <w:szCs w:val="24"/>
-          <w:lang w:val="es-CO"/>
-        </w:rPr>
-        <w:t>” y “</w:t>
-      </w:r>
-      <w:proofErr w:type="spellStart"/>
-      <w:r>
-        <w:rPr>
-          <w:rFonts w:ascii="Roboto" w:hAnsi="Roboto" w:cs="Arial"/>
-          <w:sz w:val="24"/>
-          <w:szCs w:val="24"/>
-          <w:lang w:val="es-CO"/>
-        </w:rPr>
-        <w:t>npm</w:t>
-      </w:r>
-      <w:proofErr w:type="spellEnd"/>
-      <w:r>
-        <w:rPr>
-          <w:rFonts w:ascii="Roboto" w:hAnsi="Roboto" w:cs="Arial"/>
-          <w:sz w:val="24"/>
-          <w:szCs w:val="24"/>
-          <w:lang w:val="es-CO"/>
-        </w:rPr>
-        <w:t xml:space="preserve"> run </w:t>
-      </w:r>
-      <w:proofErr w:type="spellStart"/>
-      <w:r>
-        <w:rPr>
-          <w:rFonts w:ascii="Roboto" w:hAnsi="Roboto" w:cs="Arial"/>
-          <w:sz w:val="24"/>
-          <w:szCs w:val="24"/>
-          <w:lang w:val="es-CO"/>
-        </w:rPr>
-        <w:t>start</w:t>
-      </w:r>
-      <w:proofErr w:type="spellEnd"/>
-      <w:r>
-        <w:rPr>
-          <w:rFonts w:ascii="Roboto" w:hAnsi="Roboto" w:cs="Arial"/>
-          <w:sz w:val="24"/>
-          <w:szCs w:val="24"/>
-          <w:lang w:val="es-CO"/>
-        </w:rPr>
-        <w:t>”, sin embargo, también puede realizarse desde el archivo Docker-</w:t>
-      </w:r>
-      <w:proofErr w:type="spellStart"/>
-      <w:r>
-        <w:rPr>
-          <w:rFonts w:ascii="Roboto" w:hAnsi="Roboto" w:cs="Arial"/>
-          <w:sz w:val="24"/>
-          <w:szCs w:val="24"/>
-          <w:lang w:val="es-CO"/>
-        </w:rPr>
-        <w:t>compose</w:t>
-      </w:r>
-      <w:proofErr w:type="spellEnd"/>
-      <w:r>
-        <w:rPr>
-          <w:rFonts w:ascii="Roboto" w:hAnsi="Roboto" w:cs="Arial"/>
-          <w:sz w:val="24"/>
-          <w:szCs w:val="24"/>
-          <w:lang w:val="es-CO"/>
-        </w:rPr>
-        <w:t xml:space="preserve"> en el directorio raíz del repositorio de </w:t>
-      </w:r>
-      <w:proofErr w:type="spellStart"/>
-      <w:r>
-        <w:rPr>
-          <w:rFonts w:ascii="Roboto" w:hAnsi="Roboto" w:cs="Arial"/>
-          <w:sz w:val="24"/>
-          <w:szCs w:val="24"/>
-          <w:lang w:val="es-CO"/>
-        </w:rPr>
-        <w:t>GIthub</w:t>
-      </w:r>
-      <w:proofErr w:type="spellEnd"/>
-      <w:r>
-        <w:rPr>
-          <w:rFonts w:ascii="Roboto" w:hAnsi="Roboto" w:cs="Arial"/>
-          <w:sz w:val="24"/>
-          <w:szCs w:val="24"/>
-          <w:lang w:val="es-CO"/>
-        </w:rPr>
-        <w:t>.</w:t>
-      </w:r>
-    </w:p>
-    <w:p>
-      <w:pPr>
-        <w:spacing w:line="276" w:lineRule="auto"/>
-        <w:ind w:left="142"/>
-        <w:jc w:val="both"/>
-        <w:rPr>
-          <w:rFonts w:ascii="Roboto" w:hAnsi="Roboto" w:cs="Arial"/>
-          <w:sz w:val="24"/>
-          <w:szCs w:val="24"/>
-          <w:lang w:val="es-CO"/>
-        </w:rPr>
-      </w:pPr>
-      <w:r>
-        <w:rPr>
-          <w:rFonts w:ascii="Roboto" w:hAnsi="Roboto" w:cs="Arial"/>
-          <w:b/>
-          <w:bCs/>
-          <w:sz w:val="24"/>
-          <w:szCs w:val="24"/>
-          <w:lang w:val="es-CO"/>
-        </w:rPr>
-        <w:br/>
-        <w:t xml:space="preserve">Pruebas Unitarias: </w:t>
-      </w:r>
-      <w:r>
-        <w:rPr>
-          <w:rFonts w:ascii="Roboto" w:hAnsi="Roboto" w:cs="Arial"/>
-          <w:sz w:val="24"/>
-          <w:szCs w:val="24"/>
-          <w:lang w:val="es-CO"/>
-        </w:rPr>
-        <w:t xml:space="preserve">Se realizaron pruebas unitarias a nivel de integridad del renderizado de los componentes, sin embargo, es necesario consolidar algunas pruebas, agregar </w:t>
-      </w:r>
-      <w:proofErr w:type="spellStart"/>
-      <w:r>
-        <w:rPr>
-          <w:rFonts w:ascii="Roboto" w:hAnsi="Roboto" w:cs="Arial"/>
-          <w:sz w:val="24"/>
-          <w:szCs w:val="24"/>
-          <w:lang w:val="es-CO"/>
-        </w:rPr>
-        <w:t>specs</w:t>
-      </w:r>
-      <w:proofErr w:type="spellEnd"/>
-      <w:r>
-        <w:rPr>
-          <w:rFonts w:ascii="Roboto" w:hAnsi="Roboto" w:cs="Arial"/>
-          <w:sz w:val="24"/>
-          <w:szCs w:val="24"/>
-          <w:lang w:val="es-CO"/>
-        </w:rPr>
-        <w:t xml:space="preserve"> y consolidar un poco más cada prueba.</w:t>
-      </w:r>
-    </w:p>
-    <w:p>
-      <w:pPr>
-        <w:spacing w:line="276" w:lineRule="auto"/>
-        <w:ind w:left="142"/>
-        <w:jc w:val="both"/>
-        <w:rPr>
-          <w:rFonts w:ascii="Roboto" w:hAnsi="Roboto" w:cs="Arial"/>
-          <w:sz w:val="24"/>
-          <w:szCs w:val="24"/>
-          <w:lang w:val="es-CO"/>
-        </w:rPr>
-      </w:pPr>
-      <w:r>
-        <w:rPr>
-          <w:noProof/>
-        </w:rPr>
         <w:drawing>
-          <wp:inline distT="0" distB="0" distL="0" distR="0" wp14:anchorId="7995D730" wp14:editId="0CD2EF68">
-            <wp:extent cx="5943600" cy="2210435"/>
-            <wp:effectExtent l="0" t="0" r="0" b="0"/>
-            <wp:docPr id="8" name="Picture 8"/>
+          <wp:inline distT="0" distB="0" distL="0" distR="0" wp14:anchorId="69920441" wp14:editId="03807A69">
+            <wp:extent cx="4726379" cy="1877972"/>
+            <wp:effectExtent l="0" t="0" r="0" b="8255"/>
+            <wp:docPr id="19" name="Picture 19"/>
             <wp:cNvGraphicFramePr>
               <a:graphicFrameLocks xmlns:a="http://schemas.openxmlformats.org/drawingml/2006/main" noChangeAspect="1"/>
             </wp:cNvGraphicFramePr>
@@ -5190,6 +5105,306 @@
                   <pic:spPr>
                     <a:xfrm>
                       <a:off x="0" y="0"/>
+                      <a:ext cx="4731567" cy="1880033"/>
+                    </a:xfrm>
+                    <a:prstGeom prst="rect">
+                      <a:avLst/>
+                    </a:prstGeom>
+                  </pic:spPr>
+                </pic:pic>
+              </a:graphicData>
+            </a:graphic>
+          </wp:inline>
+        </w:drawing>
+      </w:r>
+    </w:p>
+    <w:p>
+      <w:pPr>
+        <w:pStyle w:val="Caption"/>
+        <w:jc w:val="center"/>
+        <w:rPr>
+          <w:rFonts w:ascii="Roboto" w:hAnsi="Roboto" w:cs="Arial"/>
+          <w:b/>
+          <w:bCs/>
+          <w:sz w:val="24"/>
+          <w:szCs w:val="24"/>
+          <w:lang w:val="es-CO"/>
+        </w:rPr>
+      </w:pPr>
+      <w:r>
+        <w:t xml:space="preserve">Ilustración </w:t>
+      </w:r>
+      <w:fldSimple w:instr=" SEQ Ilustración \* ARABIC ">
+        <w:r>
+          <w:rPr>
+            <w:noProof/>
+          </w:rPr>
+          <w:t>12</w:t>
+        </w:r>
+      </w:fldSimple>
+      <w:r>
+        <w:t>. Pantallas de animación para resultados</w:t>
+      </w:r>
+    </w:p>
+    <w:p>
+      <w:pPr>
+        <w:spacing w:line="276" w:lineRule="auto"/>
+        <w:ind w:left="142"/>
+        <w:jc w:val="both"/>
+        <w:rPr>
+          <w:rFonts w:ascii="Roboto" w:hAnsi="Roboto" w:cs="Arial"/>
+          <w:sz w:val="24"/>
+          <w:szCs w:val="24"/>
+          <w:lang w:val="es-CO"/>
+        </w:rPr>
+      </w:pPr>
+      <w:r>
+        <w:rPr>
+          <w:rFonts w:ascii="Roboto" w:hAnsi="Roboto" w:cs="Arial"/>
+          <w:b/>
+          <w:bCs/>
+          <w:sz w:val="24"/>
+          <w:szCs w:val="24"/>
+          <w:lang w:val="es-CO"/>
+        </w:rPr>
+        <w:lastRenderedPageBreak/>
+        <w:t>Ejecución</w:t>
+      </w:r>
+      <w:r>
+        <w:rPr>
+          <w:rFonts w:ascii="Roboto" w:hAnsi="Roboto" w:cs="Arial"/>
+          <w:b/>
+          <w:bCs/>
+          <w:sz w:val="24"/>
+          <w:szCs w:val="24"/>
+          <w:lang w:val="es-CO"/>
+        </w:rPr>
+        <w:t xml:space="preserve">: </w:t>
+      </w:r>
+      <w:r>
+        <w:rPr>
+          <w:rFonts w:ascii="Roboto" w:hAnsi="Roboto" w:cs="Arial"/>
+          <w:sz w:val="24"/>
+          <w:szCs w:val="24"/>
+          <w:lang w:val="es-CO"/>
+        </w:rPr>
+        <w:t>Para ejecutar la aplicación debe realizarse con los comandos “</w:t>
+      </w:r>
+      <w:proofErr w:type="spellStart"/>
+      <w:r>
+        <w:rPr>
+          <w:rFonts w:ascii="Roboto" w:hAnsi="Roboto" w:cs="Arial"/>
+          <w:sz w:val="24"/>
+          <w:szCs w:val="24"/>
+          <w:lang w:val="es-CO"/>
+        </w:rPr>
+        <w:t>npm</w:t>
+      </w:r>
+      <w:proofErr w:type="spellEnd"/>
+      <w:r>
+        <w:rPr>
+          <w:rFonts w:ascii="Roboto" w:hAnsi="Roboto" w:cs="Arial"/>
+          <w:sz w:val="24"/>
+          <w:szCs w:val="24"/>
+          <w:lang w:val="es-CO"/>
+        </w:rPr>
+        <w:t xml:space="preserve"> run </w:t>
+      </w:r>
+      <w:proofErr w:type="spellStart"/>
+      <w:r>
+        <w:rPr>
+          <w:rFonts w:ascii="Roboto" w:hAnsi="Roboto" w:cs="Arial"/>
+          <w:sz w:val="24"/>
+          <w:szCs w:val="24"/>
+          <w:lang w:val="es-CO"/>
+        </w:rPr>
+        <w:t>build</w:t>
+      </w:r>
+      <w:proofErr w:type="spellEnd"/>
+      <w:r>
+        <w:rPr>
+          <w:rFonts w:ascii="Roboto" w:hAnsi="Roboto" w:cs="Arial"/>
+          <w:sz w:val="24"/>
+          <w:szCs w:val="24"/>
+          <w:lang w:val="es-CO"/>
+        </w:rPr>
+        <w:t>” y “</w:t>
+      </w:r>
+      <w:proofErr w:type="spellStart"/>
+      <w:r>
+        <w:rPr>
+          <w:rFonts w:ascii="Roboto" w:hAnsi="Roboto" w:cs="Arial"/>
+          <w:sz w:val="24"/>
+          <w:szCs w:val="24"/>
+          <w:lang w:val="es-CO"/>
+        </w:rPr>
+        <w:t>npm</w:t>
+      </w:r>
+      <w:proofErr w:type="spellEnd"/>
+      <w:r>
+        <w:rPr>
+          <w:rFonts w:ascii="Roboto" w:hAnsi="Roboto" w:cs="Arial"/>
+          <w:sz w:val="24"/>
+          <w:szCs w:val="24"/>
+          <w:lang w:val="es-CO"/>
+        </w:rPr>
+        <w:t xml:space="preserve"> run </w:t>
+      </w:r>
+      <w:proofErr w:type="spellStart"/>
+      <w:r>
+        <w:rPr>
+          <w:rFonts w:ascii="Roboto" w:hAnsi="Roboto" w:cs="Arial"/>
+          <w:sz w:val="24"/>
+          <w:szCs w:val="24"/>
+          <w:lang w:val="es-CO"/>
+        </w:rPr>
+        <w:t>start</w:t>
+      </w:r>
+      <w:proofErr w:type="spellEnd"/>
+      <w:r>
+        <w:rPr>
+          <w:rFonts w:ascii="Roboto" w:hAnsi="Roboto" w:cs="Arial"/>
+          <w:sz w:val="24"/>
+          <w:szCs w:val="24"/>
+          <w:lang w:val="es-CO"/>
+        </w:rPr>
+        <w:t>”, sin embargo, también puede realizarse desde el archivo Docker-</w:t>
+      </w:r>
+      <w:proofErr w:type="spellStart"/>
+      <w:r>
+        <w:rPr>
+          <w:rFonts w:ascii="Roboto" w:hAnsi="Roboto" w:cs="Arial"/>
+          <w:sz w:val="24"/>
+          <w:szCs w:val="24"/>
+          <w:lang w:val="es-CO"/>
+        </w:rPr>
+        <w:t>compose</w:t>
+      </w:r>
+      <w:proofErr w:type="spellEnd"/>
+      <w:r>
+        <w:rPr>
+          <w:rFonts w:ascii="Roboto" w:hAnsi="Roboto" w:cs="Arial"/>
+          <w:sz w:val="24"/>
+          <w:szCs w:val="24"/>
+          <w:lang w:val="es-CO"/>
+        </w:rPr>
+        <w:t xml:space="preserve"> en el directorio raíz del repositorio de </w:t>
+      </w:r>
+      <w:proofErr w:type="spellStart"/>
+      <w:r>
+        <w:rPr>
+          <w:rFonts w:ascii="Roboto" w:hAnsi="Roboto" w:cs="Arial"/>
+          <w:sz w:val="24"/>
+          <w:szCs w:val="24"/>
+          <w:lang w:val="es-CO"/>
+        </w:rPr>
+        <w:t>GIthub</w:t>
+      </w:r>
+      <w:proofErr w:type="spellEnd"/>
+      <w:r>
+        <w:rPr>
+          <w:rFonts w:ascii="Roboto" w:hAnsi="Roboto" w:cs="Arial"/>
+          <w:sz w:val="24"/>
+          <w:szCs w:val="24"/>
+          <w:lang w:val="es-CO"/>
+        </w:rPr>
+        <w:t>.</w:t>
+      </w:r>
+    </w:p>
+    <w:p>
+      <w:pPr>
+        <w:spacing w:line="276" w:lineRule="auto"/>
+        <w:ind w:left="142"/>
+        <w:jc w:val="both"/>
+        <w:rPr>
+          <w:rFonts w:ascii="Roboto" w:hAnsi="Roboto" w:cs="Arial"/>
+          <w:sz w:val="24"/>
+          <w:szCs w:val="24"/>
+          <w:lang w:val="es-CO"/>
+        </w:rPr>
+      </w:pPr>
+      <w:r>
+        <w:rPr>
+          <w:rFonts w:ascii="Roboto" w:hAnsi="Roboto" w:cs="Arial"/>
+          <w:b/>
+          <w:bCs/>
+          <w:sz w:val="24"/>
+          <w:szCs w:val="24"/>
+          <w:lang w:val="es-CO"/>
+        </w:rPr>
+        <w:br/>
+        <w:t xml:space="preserve">Pruebas Unitarias: </w:t>
+      </w:r>
+      <w:r>
+        <w:rPr>
+          <w:rFonts w:ascii="Roboto" w:hAnsi="Roboto" w:cs="Arial"/>
+          <w:sz w:val="24"/>
+          <w:szCs w:val="24"/>
+          <w:lang w:val="es-CO"/>
+        </w:rPr>
+        <w:t xml:space="preserve">Se realizaron pruebas unitarias a nivel de integridad del renderizado de los componentes, sin embargo, es necesario consolidar algunas pruebas, agregar </w:t>
+      </w:r>
+      <w:proofErr w:type="spellStart"/>
+      <w:r>
+        <w:rPr>
+          <w:rFonts w:ascii="Roboto" w:hAnsi="Roboto" w:cs="Arial"/>
+          <w:sz w:val="24"/>
+          <w:szCs w:val="24"/>
+          <w:lang w:val="es-CO"/>
+        </w:rPr>
+        <w:t>specs</w:t>
+      </w:r>
+      <w:proofErr w:type="spellEnd"/>
+      <w:r>
+        <w:rPr>
+          <w:rFonts w:ascii="Roboto" w:hAnsi="Roboto" w:cs="Arial"/>
+          <w:sz w:val="24"/>
+          <w:szCs w:val="24"/>
+          <w:lang w:val="es-CO"/>
+        </w:rPr>
+        <w:t xml:space="preserve"> y consolidar un poco más cada prueba.</w:t>
+      </w:r>
+    </w:p>
+    <w:p>
+      <w:pPr>
+        <w:spacing w:line="276" w:lineRule="auto"/>
+        <w:ind w:left="142"/>
+        <w:jc w:val="both"/>
+        <w:rPr>
+          <w:rFonts w:ascii="Roboto" w:hAnsi="Roboto" w:cs="Arial"/>
+          <w:sz w:val="24"/>
+          <w:szCs w:val="24"/>
+          <w:lang w:val="es-CO"/>
+        </w:rPr>
+      </w:pPr>
+      <w:r>
+        <w:rPr>
+          <w:noProof/>
+        </w:rPr>
+        <w:drawing>
+          <wp:inline distT="0" distB="0" distL="0" distR="0" wp14:anchorId="7995D730" wp14:editId="0CD2EF68">
+            <wp:extent cx="5943600" cy="2210435"/>
+            <wp:effectExtent l="0" t="0" r="0" b="0"/>
+            <wp:docPr id="8" name="Picture 8"/>
+            <wp:cNvGraphicFramePr>
+              <a:graphicFrameLocks xmlns:a="http://schemas.openxmlformats.org/drawingml/2006/main" noChangeAspect="1"/>
+            </wp:cNvGraphicFramePr>
+            <a:graphic xmlns:a="http://schemas.openxmlformats.org/drawingml/2006/main">
+              <a:graphicData uri="http://schemas.openxmlformats.org/drawingml/2006/picture">
+                <pic:pic xmlns:pic="http://schemas.openxmlformats.org/drawingml/2006/picture">
+                  <pic:nvPicPr>
+                    <pic:cNvPr id="1" name=""/>
+                    <pic:cNvPicPr/>
+                  </pic:nvPicPr>
+                  <pic:blipFill>
+                    <a:blip r:embed="rId29"/>
+                    <a:stretch>
+                      <a:fillRect/>
+                    </a:stretch>
+                  </pic:blipFill>
+                  <pic:spPr>
+                    <a:xfrm>
+                      <a:off x="0" y="0"/>
                       <a:ext cx="5943600" cy="2210435"/>
                     </a:xfrm>
                     <a:prstGeom prst="rect">
@@ -5217,14 +5432,27 @@
       <w:r>
         <w:t xml:space="preserve">Ilustración </w:t>
       </w:r>
-      <w:fldSimple w:instr=" SEQ Ilustración \* ARABIC ">
-        <w:r>
-          <w:rPr>
-            <w:noProof/>
-          </w:rPr>
-          <w:t>12</w:t>
-        </w:r>
-      </w:fldSimple>
+      <w:r>
+        <w:fldChar w:fldCharType="begin"/>
+      </w:r>
+      <w:r>
+        <w:instrText xml:space="preserve"> SEQ Ilustración \* ARABIC </w:instrText>
+      </w:r>
+      <w:r>
+        <w:fldChar w:fldCharType="separate"/>
+      </w:r>
+      <w:r>
+        <w:rPr>
+          <w:noProof/>
+        </w:rPr>
+        <w:t>13</w:t>
+      </w:r>
+      <w:r>
+        <w:rPr>
+          <w:noProof/>
+        </w:rPr>
+        <w:fldChar w:fldCharType="end"/>
+      </w:r>
       <w:r>
         <w:t>. Cobertura Mercadolibre-app: 77.19%</w:t>
       </w:r>
@@ -5367,21 +5595,6 @@
         <w:ind w:left="142"/>
         <w:jc w:val="both"/>
         <w:rPr>
-          <w:rFonts w:ascii="Roboto" w:hAnsi="Roboto" w:cs="Arial"/>
-          <w:b/>
-          <w:bCs/>
-          <w:sz w:val="24"/>
-          <w:szCs w:val="24"/>
-          <w:lang w:val="es-CO"/>
-        </w:rPr>
-      </w:pPr>
-    </w:p>
-    <w:p>
-      <w:pPr>
-        <w:spacing w:line="276" w:lineRule="auto"/>
-        <w:ind w:left="142"/>
-        <w:jc w:val="both"/>
-        <w:rPr>
           <w:rFonts w:ascii="Roboto" w:hAnsi="Roboto"/>
           <w:b/>
           <w:bCs/>
@@ -5596,6 +5809,34 @@
       <w:pPr>
         <w:pStyle w:val="ListParagraph"/>
         <w:spacing w:line="276" w:lineRule="auto"/>
+        <w:ind w:left="502"/>
+        <w:jc w:val="both"/>
+        <w:rPr>
+          <w:rFonts w:ascii="Roboto" w:hAnsi="Roboto" w:cs="Arial"/>
+          <w:sz w:val="24"/>
+          <w:szCs w:val="24"/>
+          <w:lang w:val="es-CO"/>
+        </w:rPr>
+      </w:pPr>
+    </w:p>
+    <w:p>
+      <w:pPr>
+        <w:pStyle w:val="ListParagraph"/>
+        <w:spacing w:line="276" w:lineRule="auto"/>
+        <w:ind w:left="502"/>
+        <w:jc w:val="both"/>
+        <w:rPr>
+          <w:rFonts w:ascii="Roboto" w:hAnsi="Roboto" w:cs="Arial"/>
+          <w:sz w:val="24"/>
+          <w:szCs w:val="24"/>
+          <w:lang w:val="es-CO"/>
+        </w:rPr>
+      </w:pPr>
+    </w:p>
+    <w:p>
+      <w:pPr>
+        <w:pStyle w:val="ListParagraph"/>
+        <w:spacing w:line="276" w:lineRule="auto"/>
         <w:ind w:left="142"/>
         <w:jc w:val="both"/>
         <w:rPr>
@@ -5607,7 +5848,7 @@
       </w:pPr>
     </w:p>
     <w:sectPr>
-      <w:headerReference w:type="default" r:id="rId29"/>
+      <w:headerReference w:type="default" r:id="rId30"/>
       <w:pgSz w:w="12240" w:h="15840" w:code="1"/>
       <w:pgMar w:top="1702" w:right="1440" w:bottom="1440" w:left="1440" w:header="708" w:footer="708" w:gutter="0"/>
       <w:cols w:space="708"/>

</xml_diff>

<commit_message>
:lipstick: Updating styles in README.MD
</commit_message>
<xml_diff>
--- a/Documentation/Documentation.docx
+++ b/Documentation/Documentation.docx
@@ -1258,14 +1258,27 @@
       <w:r>
         <w:t xml:space="preserve">Ilustración </w:t>
       </w:r>
-      <w:fldSimple w:instr=" SEQ Ilustración \* ARABIC ">
-        <w:r>
-          <w:rPr>
-            <w:noProof/>
-          </w:rPr>
-          <w:t>1</w:t>
-        </w:r>
-      </w:fldSimple>
+      <w:r>
+        <w:fldChar w:fldCharType="begin"/>
+      </w:r>
+      <w:r>
+        <w:instrText xml:space="preserve"> SEQ Ilustración \* ARABIC </w:instrText>
+      </w:r>
+      <w:r>
+        <w:fldChar w:fldCharType="separate"/>
+      </w:r>
+      <w:r>
+        <w:rPr>
+          <w:noProof/>
+        </w:rPr>
+        <w:t>1</w:t>
+      </w:r>
+      <w:r>
+        <w:rPr>
+          <w:noProof/>
+        </w:rPr>
+        <w:fldChar w:fldCharType="end"/>
+      </w:r>
       <w:r>
         <w:t>. Diagrama de Casos de Uso.</w:t>
       </w:r>
@@ -1376,14 +1389,27 @@
       <w:r>
         <w:t xml:space="preserve">Ilustración </w:t>
       </w:r>
-      <w:fldSimple w:instr=" SEQ Ilustración \* ARABIC ">
-        <w:r>
-          <w:rPr>
-            <w:noProof/>
-          </w:rPr>
-          <w:t>2</w:t>
-        </w:r>
-      </w:fldSimple>
+      <w:r>
+        <w:fldChar w:fldCharType="begin"/>
+      </w:r>
+      <w:r>
+        <w:instrText xml:space="preserve"> SEQ Ilustración \* ARABIC </w:instrText>
+      </w:r>
+      <w:r>
+        <w:fldChar w:fldCharType="separate"/>
+      </w:r>
+      <w:r>
+        <w:rPr>
+          <w:noProof/>
+        </w:rPr>
+        <w:t>2</w:t>
+      </w:r>
+      <w:r>
+        <w:rPr>
+          <w:noProof/>
+        </w:rPr>
+        <w:fldChar w:fldCharType="end"/>
+      </w:r>
       <w:r>
         <w:t>. Diagrama de Secuencia (Flujo principal)</w:t>
       </w:r>
@@ -1462,14 +1488,27 @@
       <w:r>
         <w:t xml:space="preserve">Ilustración </w:t>
       </w:r>
-      <w:fldSimple w:instr=" SEQ Ilustración \* ARABIC ">
-        <w:r>
-          <w:rPr>
-            <w:noProof/>
-          </w:rPr>
-          <w:t>3</w:t>
-        </w:r>
-      </w:fldSimple>
+      <w:r>
+        <w:fldChar w:fldCharType="begin"/>
+      </w:r>
+      <w:r>
+        <w:instrText xml:space="preserve"> SEQ Ilustración \* ARABIC </w:instrText>
+      </w:r>
+      <w:r>
+        <w:fldChar w:fldCharType="separate"/>
+      </w:r>
+      <w:r>
+        <w:rPr>
+          <w:noProof/>
+        </w:rPr>
+        <w:t>3</w:t>
+      </w:r>
+      <w:r>
+        <w:rPr>
+          <w:noProof/>
+        </w:rPr>
+        <w:fldChar w:fldCharType="end"/>
+      </w:r>
       <w:r>
         <w:t>. Diagrama de Componentes</w:t>
       </w:r>
@@ -1869,14 +1908,27 @@
       <w:r>
         <w:t xml:space="preserve">Ilustración </w:t>
       </w:r>
-      <w:fldSimple w:instr=" SEQ Ilustración \* ARABIC ">
-        <w:r>
-          <w:rPr>
-            <w:noProof/>
-          </w:rPr>
-          <w:t>4</w:t>
-        </w:r>
-      </w:fldSimple>
+      <w:r>
+        <w:fldChar w:fldCharType="begin"/>
+      </w:r>
+      <w:r>
+        <w:instrText xml:space="preserve"> SEQ Ilustración \* ARABIC </w:instrText>
+      </w:r>
+      <w:r>
+        <w:fldChar w:fldCharType="separate"/>
+      </w:r>
+      <w:r>
+        <w:rPr>
+          <w:noProof/>
+        </w:rPr>
+        <w:t>4</w:t>
+      </w:r>
+      <w:r>
+        <w:rPr>
+          <w:noProof/>
+        </w:rPr>
+        <w:fldChar w:fldCharType="end"/>
+      </w:r>
       <w:r>
         <w:t>. Estructura de aplicación Backend</w:t>
       </w:r>
@@ -3086,27 +3138,14 @@
       <w:r>
         <w:t xml:space="preserve">Ilustración </w:t>
       </w:r>
-      <w:r>
-        <w:fldChar w:fldCharType="begin"/>
-      </w:r>
-      <w:r>
-        <w:instrText xml:space="preserve"> SEQ Ilustración \* ARABIC </w:instrText>
-      </w:r>
-      <w:r>
-        <w:fldChar w:fldCharType="separate"/>
-      </w:r>
-      <w:r>
-        <w:rPr>
-          <w:noProof/>
-        </w:rPr>
-        <w:t>5</w:t>
-      </w:r>
-      <w:r>
-        <w:rPr>
-          <w:noProof/>
-        </w:rPr>
-        <w:fldChar w:fldCharType="end"/>
-      </w:r>
+      <w:fldSimple w:instr=" SEQ Ilustración \* ARABIC ">
+        <w:r>
+          <w:rPr>
+            <w:noProof/>
+          </w:rPr>
+          <w:t>5</w:t>
+        </w:r>
+      </w:fldSimple>
       <w:r>
         <w:t>. Pruebas unitarias, cobertura: 63.55%</w:t>
       </w:r>
@@ -3837,27 +3876,14 @@
       <w:r>
         <w:t xml:space="preserve">Ilustración </w:t>
       </w:r>
-      <w:r>
-        <w:fldChar w:fldCharType="begin"/>
-      </w:r>
-      <w:r>
-        <w:instrText xml:space="preserve"> SEQ Ilustración \* ARABIC </w:instrText>
-      </w:r>
-      <w:r>
-        <w:fldChar w:fldCharType="separate"/>
-      </w:r>
-      <w:r>
-        <w:rPr>
-          <w:noProof/>
-        </w:rPr>
-        <w:t>6</w:t>
-      </w:r>
-      <w:r>
-        <w:rPr>
-          <w:noProof/>
-        </w:rPr>
-        <w:fldChar w:fldCharType="end"/>
-      </w:r>
+      <w:fldSimple w:instr=" SEQ Ilustración \* ARABIC ">
+        <w:r>
+          <w:rPr>
+            <w:noProof/>
+          </w:rPr>
+          <w:t>6</w:t>
+        </w:r>
+      </w:fldSimple>
       <w:r>
         <w:t>. Estructura de aplicación Frontend</w:t>
       </w:r>
@@ -4371,27 +4397,14 @@
       <w:r>
         <w:t xml:space="preserve">Ilustración </w:t>
       </w:r>
-      <w:r>
-        <w:fldChar w:fldCharType="begin"/>
-      </w:r>
-      <w:r>
-        <w:instrText xml:space="preserve"> SEQ Ilustración \* ARABIC </w:instrText>
-      </w:r>
-      <w:r>
-        <w:fldChar w:fldCharType="separate"/>
-      </w:r>
-      <w:r>
-        <w:rPr>
-          <w:noProof/>
-        </w:rPr>
-        <w:t>7</w:t>
-      </w:r>
-      <w:r>
-        <w:rPr>
-          <w:noProof/>
-        </w:rPr>
-        <w:fldChar w:fldCharType="end"/>
-      </w:r>
+      <w:fldSimple w:instr=" SEQ Ilustración \* ARABIC ">
+        <w:r>
+          <w:rPr>
+            <w:noProof/>
+          </w:rPr>
+          <w:t>7</w:t>
+        </w:r>
+      </w:fldSimple>
       <w:r>
         <w:t>. Pantalla inicial</w:t>
       </w:r>
@@ -4449,30 +4462,14 @@
       <w:r>
         <w:t xml:space="preserve">Ilustración </w:t>
       </w:r>
-      <w:r>
-        <w:fldChar w:fldCharType="begin"/>
-      </w:r>
-      <w:r>
-        <w:instrText xml:space="preserve"> SEQ Ilustraci</w:instrText>
-      </w:r>
-      <w:r>
-        <w:instrText xml:space="preserve">ón \* ARABIC </w:instrText>
-      </w:r>
-      <w:r>
-        <w:fldChar w:fldCharType="separate"/>
-      </w:r>
-      <w:r>
-        <w:rPr>
-          <w:noProof/>
-        </w:rPr>
-        <w:t>8</w:t>
-      </w:r>
-      <w:r>
-        <w:rPr>
-          <w:noProof/>
-        </w:rPr>
-        <w:fldChar w:fldCharType="end"/>
-      </w:r>
+      <w:fldSimple w:instr=" SEQ Ilustración \* ARABIC ">
+        <w:r>
+          <w:rPr>
+            <w:noProof/>
+          </w:rPr>
+          <w:t>8</w:t>
+        </w:r>
+      </w:fldSimple>
       <w:r>
         <w:t>. Rendimiento pantalla inicial</w:t>
       </w:r>
@@ -4604,27 +4601,14 @@
       <w:r>
         <w:t xml:space="preserve">Ilustración </w:t>
       </w:r>
-      <w:r>
-        <w:fldChar w:fldCharType="begin"/>
-      </w:r>
-      <w:r>
-        <w:instrText xml:space="preserve"> SEQ Ilustración \* ARABIC </w:instrText>
-      </w:r>
-      <w:r>
-        <w:fldChar w:fldCharType="separate"/>
-      </w:r>
-      <w:r>
-        <w:rPr>
-          <w:noProof/>
-        </w:rPr>
-        <w:t>9</w:t>
-      </w:r>
-      <w:r>
-        <w:rPr>
-          <w:noProof/>
-        </w:rPr>
-        <w:fldChar w:fldCharType="end"/>
-      </w:r>
+      <w:fldSimple w:instr=" SEQ Ilustración \* ARABIC ">
+        <w:r>
+          <w:rPr>
+            <w:noProof/>
+          </w:rPr>
+          <w:t>9</w:t>
+        </w:r>
+      </w:fldSimple>
       <w:r>
         <w:t>. Rendimiento página de búsqueda inicial</w:t>
       </w:r>
@@ -4752,27 +4736,14 @@
       <w:r>
         <w:t xml:space="preserve">Ilustración </w:t>
       </w:r>
-      <w:r>
-        <w:fldChar w:fldCharType="begin"/>
-      </w:r>
-      <w:r>
-        <w:instrText xml:space="preserve"> SEQ Ilustración \* ARABIC </w:instrText>
-      </w:r>
-      <w:r>
-        <w:fldChar w:fldCharType="separate"/>
-      </w:r>
-      <w:r>
-        <w:rPr>
-          <w:noProof/>
-        </w:rPr>
-        <w:t>10</w:t>
-      </w:r>
-      <w:r>
-        <w:rPr>
-          <w:noProof/>
-        </w:rPr>
-        <w:fldChar w:fldCharType="end"/>
-      </w:r>
+      <w:fldSimple w:instr=" SEQ Ilustración \* ARABIC ">
+        <w:r>
+          <w:rPr>
+            <w:noProof/>
+          </w:rPr>
+          <w:t>10</w:t>
+        </w:r>
+      </w:fldSimple>
       <w:r>
         <w:t>. Rendimiento pantalla de búsqueda de elementos</w:t>
       </w:r>
@@ -4969,27 +4940,14 @@
       <w:r>
         <w:t xml:space="preserve">Ilustración </w:t>
       </w:r>
-      <w:r>
-        <w:fldChar w:fldCharType="begin"/>
-      </w:r>
-      <w:r>
-        <w:instrText xml:space="preserve"> SEQ Ilustración \* ARABIC </w:instrText>
-      </w:r>
-      <w:r>
-        <w:fldChar w:fldCharType="separate"/>
-      </w:r>
-      <w:r>
-        <w:rPr>
-          <w:noProof/>
-        </w:rPr>
-        <w:t>11</w:t>
-      </w:r>
-      <w:r>
-        <w:rPr>
-          <w:noProof/>
-        </w:rPr>
-        <w:fldChar w:fldCharType="end"/>
-      </w:r>
+      <w:fldSimple w:instr=" SEQ Ilustración \* ARABIC ">
+        <w:r>
+          <w:rPr>
+            <w:noProof/>
+          </w:rPr>
+          <w:t>11</w:t>
+        </w:r>
+      </w:fldSimple>
       <w:r>
         <w:t>. Pantalla detalle de producto</w:t>
       </w:r>
@@ -5176,27 +5134,14 @@
       <w:r>
         <w:t xml:space="preserve">Ilustración </w:t>
       </w:r>
-      <w:r>
-        <w:fldChar w:fldCharType="begin"/>
-      </w:r>
-      <w:r>
-        <w:instrText xml:space="preserve"> SEQ Ilustración \* ARABIC </w:instrText>
-      </w:r>
-      <w:r>
-        <w:fldChar w:fldCharType="separate"/>
-      </w:r>
-      <w:r>
-        <w:rPr>
-          <w:noProof/>
-        </w:rPr>
-        <w:t>12</w:t>
-      </w:r>
-      <w:r>
-        <w:rPr>
-          <w:noProof/>
-        </w:rPr>
-        <w:fldChar w:fldCharType="end"/>
-      </w:r>
+      <w:fldSimple w:instr=" SEQ Ilustración \* ARABIC ">
+        <w:r>
+          <w:rPr>
+            <w:noProof/>
+          </w:rPr>
+          <w:t>12</w:t>
+        </w:r>
+      </w:fldSimple>
       <w:r>
         <w:t>. Pantallas de animación para resultados</w:t>
       </w:r>
@@ -5487,14 +5432,27 @@
       <w:r>
         <w:t xml:space="preserve">Ilustración </w:t>
       </w:r>
-      <w:fldSimple w:instr=" SEQ Ilustración \* ARABIC ">
-        <w:r>
-          <w:rPr>
-            <w:noProof/>
-          </w:rPr>
-          <w:t>13</w:t>
-        </w:r>
-      </w:fldSimple>
+      <w:r>
+        <w:fldChar w:fldCharType="begin"/>
+      </w:r>
+      <w:r>
+        <w:instrText xml:space="preserve"> SEQ Ilustración \* ARABIC </w:instrText>
+      </w:r>
+      <w:r>
+        <w:fldChar w:fldCharType="separate"/>
+      </w:r>
+      <w:r>
+        <w:rPr>
+          <w:noProof/>
+        </w:rPr>
+        <w:t>13</w:t>
+      </w:r>
+      <w:r>
+        <w:rPr>
+          <w:noProof/>
+        </w:rPr>
+        <w:fldChar w:fldCharType="end"/>
+      </w:r>
       <w:r>
         <w:t>. Cobertura Mercadolibre-app: 77.19%</w:t>
       </w:r>

</xml_diff>